<commit_message>
REPORTGEN-397 : templates updated and adding a 'No enabled item' in generic table when no content.
</commit_message>
<xml_diff>
--- a/CastReporting.Reporting/TemplatesFiles/CWE - Top 25 - Summary.docx
+++ b/CastReporting.Reporting/TemplatesFiles/CWE - Top 25 - Summary.docx
@@ -5155,7 +5155,7 @@
         <w:lastRenderedPageBreak/>
         <w:tab/>
       </w:r>
-      <w:bookmarkStart w:id="1" w:name="_Toc525568899"/>
+      <w:bookmarkStart w:id="1" w:name="_Toc525646061"/>
       <w:r>
         <w:t>Table of Content</w:t>
       </w:r>
@@ -5227,7 +5227,7 @@
         <w:rPr>
           <w:noProof/>
         </w:rPr>
-        <w:instrText xml:space="preserve"> PAGEREF _Toc525568899 \h </w:instrText>
+        <w:instrText xml:space="preserve"> PAGEREF _Toc525646061 \h </w:instrText>
       </w:r>
       <w:r>
         <w:rPr>
@@ -5311,7 +5311,7 @@
         <w:rPr>
           <w:noProof/>
         </w:rPr>
-        <w:instrText xml:space="preserve"> PAGEREF _Toc525568900 \h </w:instrText>
+        <w:instrText xml:space="preserve"> PAGEREF _Toc525646062 \h </w:instrText>
       </w:r>
       <w:r>
         <w:rPr>
@@ -5399,7 +5399,7 @@
         <w:rPr>
           <w:noProof/>
         </w:rPr>
-        <w:instrText xml:space="preserve"> PAGEREF _Toc525568901 \h </w:instrText>
+        <w:instrText xml:space="preserve"> PAGEREF _Toc525646063 \h </w:instrText>
       </w:r>
       <w:r>
         <w:rPr>
@@ -5427,13 +5427,14 @@
     </w:p>
     <w:p>
       <w:pPr>
-        <w:pStyle w:val="TOC2"/>
+        <w:pStyle w:val="TOC1"/>
         <w:tabs>
-          <w:tab w:val="left" w:pos="1000"/>
+          <w:tab w:val="left" w:pos="737"/>
         </w:tabs>
         <w:rPr>
           <w:rFonts w:asciiTheme="minorHAnsi" w:eastAsiaTheme="minorEastAsia" w:hAnsiTheme="minorHAnsi" w:cstheme="minorBidi"/>
-          <w:smallCaps w:val="0"/>
+          <w:b w:val="0"/>
+          <w:caps w:val="0"/>
           <w:noProof/>
           <w:color w:val="auto"/>
           <w:sz w:val="22"/>
@@ -5444,6 +5445,90 @@
       <w:r>
         <w:rPr>
           <w:rFonts w:asciiTheme="minorHAnsi" w:hAnsiTheme="minorHAnsi"/>
+          <w:noProof/>
+        </w:rPr>
+        <w:t>2.</w:t>
+      </w:r>
+      <w:r>
+        <w:rPr>
+          <w:rFonts w:asciiTheme="minorHAnsi" w:eastAsiaTheme="minorEastAsia" w:hAnsiTheme="minorHAnsi" w:cstheme="minorBidi"/>
+          <w:b w:val="0"/>
+          <w:caps w:val="0"/>
+          <w:noProof/>
+          <w:color w:val="auto"/>
+          <w:sz w:val="22"/>
+          <w:szCs w:val="22"/>
+          <w:lang w:eastAsia="en-US"/>
+        </w:rPr>
+        <w:tab/>
+      </w:r>
+      <w:r>
+        <w:rPr>
+          <w:noProof/>
+        </w:rPr>
+        <w:t>Security Violation Overview</w:t>
+      </w:r>
+      <w:r>
+        <w:rPr>
+          <w:noProof/>
+        </w:rPr>
+        <w:tab/>
+      </w:r>
+      <w:r>
+        <w:rPr>
+          <w:noProof/>
+        </w:rPr>
+        <w:fldChar w:fldCharType="begin"/>
+      </w:r>
+      <w:r>
+        <w:rPr>
+          <w:noProof/>
+        </w:rPr>
+        <w:instrText xml:space="preserve"> PAGEREF _Toc525646064 \h </w:instrText>
+      </w:r>
+      <w:r>
+        <w:rPr>
+          <w:noProof/>
+        </w:rPr>
+      </w:r>
+      <w:r>
+        <w:rPr>
+          <w:noProof/>
+        </w:rPr>
+        <w:fldChar w:fldCharType="separate"/>
+      </w:r>
+      <w:r>
+        <w:rPr>
+          <w:noProof/>
+        </w:rPr>
+        <w:t>4</w:t>
+      </w:r>
+      <w:r>
+        <w:rPr>
+          <w:noProof/>
+        </w:rPr>
+        <w:fldChar w:fldCharType="end"/>
+      </w:r>
+    </w:p>
+    <w:p>
+      <w:pPr>
+        <w:pStyle w:val="TOC2"/>
+        <w:tabs>
+          <w:tab w:val="left" w:pos="1200"/>
+        </w:tabs>
+        <w:rPr>
+          <w:rFonts w:asciiTheme="minorHAnsi" w:eastAsiaTheme="minorEastAsia" w:hAnsiTheme="minorHAnsi" w:cstheme="minorBidi"/>
+          <w:smallCaps w:val="0"/>
+          <w:noProof/>
+          <w:color w:val="auto"/>
+          <w:sz w:val="22"/>
+          <w:szCs w:val="22"/>
+          <w:lang w:eastAsia="en-US"/>
+        </w:rPr>
+      </w:pPr>
+      <w:r>
+        <w:rPr>
+          <w:rFonts w:eastAsia="Calibri"/>
           <w:noProof/>
           <w14:scene3d>
             <w14:camera w14:prst="orthographicFront"/>
@@ -5452,7 +5537,7 @@
             </w14:lightRig>
           </w14:scene3d>
         </w:rPr>
-        <w:t>1.2.</w:t>
+        <w:t>2.1.</w:t>
       </w:r>
       <w:r>
         <w:rPr>
@@ -5468,9 +5553,10 @@
       </w:r>
       <w:r>
         <w:rPr>
-          <w:noProof/>
-        </w:rPr>
-        <w:t>Application Health (Security)</w:t>
+          <w:rFonts w:eastAsia="Calibri"/>
+          <w:noProof/>
+        </w:rPr>
+        <w:t>CWE Top 25 violations</w:t>
       </w:r>
       <w:r>
         <w:rPr>
@@ -5488,7 +5574,7 @@
         <w:rPr>
           <w:noProof/>
         </w:rPr>
-        <w:instrText xml:space="preserve"> PAGEREF _Toc525568902 \h </w:instrText>
+        <w:instrText xml:space="preserve"> PAGEREF _Toc525646065 \h </w:instrText>
       </w:r>
       <w:r>
         <w:rPr>
@@ -5506,91 +5592,6 @@
           <w:noProof/>
         </w:rPr>
         <w:t>4</w:t>
-      </w:r>
-      <w:r>
-        <w:rPr>
-          <w:noProof/>
-        </w:rPr>
-        <w:fldChar w:fldCharType="end"/>
-      </w:r>
-    </w:p>
-    <w:p>
-      <w:pPr>
-        <w:pStyle w:val="TOC1"/>
-        <w:tabs>
-          <w:tab w:val="left" w:pos="737"/>
-        </w:tabs>
-        <w:rPr>
-          <w:rFonts w:asciiTheme="minorHAnsi" w:eastAsiaTheme="minorEastAsia" w:hAnsiTheme="minorHAnsi" w:cstheme="minorBidi"/>
-          <w:b w:val="0"/>
-          <w:caps w:val="0"/>
-          <w:noProof/>
-          <w:color w:val="auto"/>
-          <w:sz w:val="22"/>
-          <w:szCs w:val="22"/>
-          <w:lang w:eastAsia="en-US"/>
-        </w:rPr>
-      </w:pPr>
-      <w:r>
-        <w:rPr>
-          <w:rFonts w:asciiTheme="minorHAnsi" w:hAnsiTheme="minorHAnsi"/>
-          <w:noProof/>
-        </w:rPr>
-        <w:t>2.</w:t>
-      </w:r>
-      <w:r>
-        <w:rPr>
-          <w:rFonts w:asciiTheme="minorHAnsi" w:eastAsiaTheme="minorEastAsia" w:hAnsiTheme="minorHAnsi" w:cstheme="minorBidi"/>
-          <w:b w:val="0"/>
-          <w:caps w:val="0"/>
-          <w:noProof/>
-          <w:color w:val="auto"/>
-          <w:sz w:val="22"/>
-          <w:szCs w:val="22"/>
-          <w:lang w:eastAsia="en-US"/>
-        </w:rPr>
-        <w:tab/>
-      </w:r>
-      <w:r>
-        <w:rPr>
-          <w:noProof/>
-        </w:rPr>
-        <w:t>Security Violation Overview</w:t>
-      </w:r>
-      <w:r>
-        <w:rPr>
-          <w:noProof/>
-        </w:rPr>
-        <w:tab/>
-      </w:r>
-      <w:r>
-        <w:rPr>
-          <w:noProof/>
-        </w:rPr>
-        <w:fldChar w:fldCharType="begin"/>
-      </w:r>
-      <w:r>
-        <w:rPr>
-          <w:noProof/>
-        </w:rPr>
-        <w:instrText xml:space="preserve"> PAGEREF _Toc525568903 \h </w:instrText>
-      </w:r>
-      <w:r>
-        <w:rPr>
-          <w:noProof/>
-        </w:rPr>
-      </w:r>
-      <w:r>
-        <w:rPr>
-          <w:noProof/>
-        </w:rPr>
-        <w:fldChar w:fldCharType="separate"/>
-      </w:r>
-      <w:r>
-        <w:rPr>
-          <w:noProof/>
-        </w:rPr>
-        <w:t>5</w:t>
       </w:r>
       <w:r>
         <w:rPr>
@@ -5626,7 +5627,7 @@
             </w14:lightRig>
           </w14:scene3d>
         </w:rPr>
-        <w:t>2.1.</w:t>
+        <w:t>2.2.</w:t>
       </w:r>
       <w:r>
         <w:rPr>
@@ -5645,7 +5646,7 @@
           <w:rFonts w:eastAsia="Calibri"/>
           <w:noProof/>
         </w:rPr>
-        <w:t>CWE Top 25 violations</w:t>
+        <w:t>CWE-22 - Improper Limitation of a Pathname to a Restricted Directory ('Path Traversal')</w:t>
       </w:r>
       <w:r>
         <w:rPr>
@@ -5663,7 +5664,7 @@
         <w:rPr>
           <w:noProof/>
         </w:rPr>
-        <w:instrText xml:space="preserve"> PAGEREF _Toc525568904 \h </w:instrText>
+        <w:instrText xml:space="preserve"> PAGEREF _Toc525646066 \h </w:instrText>
       </w:r>
       <w:r>
         <w:rPr>
@@ -5693,7 +5694,7 @@
       <w:pPr>
         <w:pStyle w:val="TOC2"/>
         <w:tabs>
-          <w:tab w:val="left" w:pos="1200"/>
+          <w:tab w:val="left" w:pos="1000"/>
         </w:tabs>
         <w:rPr>
           <w:rFonts w:asciiTheme="minorHAnsi" w:eastAsiaTheme="minorEastAsia" w:hAnsiTheme="minorHAnsi" w:cstheme="minorBidi"/>
@@ -5707,7 +5708,7 @@
       </w:pPr>
       <w:r>
         <w:rPr>
-          <w:rFonts w:eastAsia="Calibri"/>
+          <w:rFonts w:asciiTheme="minorHAnsi" w:hAnsiTheme="minorHAnsi" w:cstheme="minorHAnsi"/>
           <w:noProof/>
           <w14:scene3d>
             <w14:camera w14:prst="orthographicFront"/>
@@ -5716,7 +5717,7 @@
             </w14:lightRig>
           </w14:scene3d>
         </w:rPr>
-        <w:t>2.2.</w:t>
+        <w:t>2.3.</w:t>
       </w:r>
       <w:r>
         <w:rPr>
@@ -5735,7 +5736,7 @@
           <w:rFonts w:eastAsia="Calibri"/>
           <w:noProof/>
         </w:rPr>
-        <w:t>CWE-22 - Improper Limitation of a Pathname to a Restricted Directory ('Path Traversal')</w:t>
+        <w:t>CWE-78 – Improper Neutralization of Special Elements used in an OS Command ('OS Command Injection')</w:t>
       </w:r>
       <w:r>
         <w:rPr>
@@ -5753,7 +5754,7 @@
         <w:rPr>
           <w:noProof/>
         </w:rPr>
-        <w:instrText xml:space="preserve"> PAGEREF _Toc525568905 \h </w:instrText>
+        <w:instrText xml:space="preserve"> PAGEREF _Toc525646067 \h </w:instrText>
       </w:r>
       <w:r>
         <w:rPr>
@@ -5770,7 +5771,7 @@
         <w:rPr>
           <w:noProof/>
         </w:rPr>
-        <w:t>6</w:t>
+        <w:t>5</w:t>
       </w:r>
       <w:r>
         <w:rPr>
@@ -5786,13 +5787,18 @@
           <w:tab w:val="left" w:pos="1200"/>
         </w:tabs>
         <w:rPr>
+          <w:rFonts w:asciiTheme="minorHAnsi" w:eastAsiaTheme="minorEastAsia" w:hAnsiTheme="minorHAnsi" w:cstheme="minorBidi"/>
+          <w:smallCaps w:val="0"/>
+          <w:noProof/>
+          <w:color w:val="auto"/>
+          <w:sz w:val="22"/>
+          <w:szCs w:val="22"/>
+          <w:lang w:eastAsia="en-US"/>
+        </w:rPr>
+      </w:pPr>
+      <w:r>
+        <w:rPr>
           <w:rFonts w:eastAsia="Calibri"/>
-          <w:noProof/>
-        </w:rPr>
-      </w:pPr>
-      <w:r>
-        <w:rPr>
-          <w:rFonts w:asciiTheme="minorHAnsi" w:hAnsiTheme="minorHAnsi" w:cstheme="minorHAnsi"/>
           <w:noProof/>
           <w14:scene3d>
             <w14:camera w14:prst="orthographicFront"/>
@@ -5801,7 +5807,7 @@
             </w14:lightRig>
           </w14:scene3d>
         </w:rPr>
-        <w:t>2.3.</w:t>
+        <w:t>2.4.</w:t>
       </w:r>
       <w:r>
         <w:rPr>
@@ -5820,52 +5826,45 @@
           <w:rFonts w:eastAsia="Calibri"/>
           <w:noProof/>
         </w:rPr>
-        <w:t>CWE-78 – Improper Neutralization of Special Elements used in an OS Command ('OS Command Injection')</w:t>
-      </w:r>
-      <w:r>
-        <w:rPr>
-          <w:rFonts w:eastAsia="Calibri"/>
+        <w:t>CWE-79 – Improper Neutralization of Input During Web Page Generation ('Cross-site Scripting')</w:t>
+      </w:r>
+      <w:r>
+        <w:rPr>
           <w:noProof/>
         </w:rPr>
         <w:tab/>
       </w:r>
       <w:r>
         <w:rPr>
-          <w:rFonts w:eastAsia="Calibri"/>
           <w:noProof/>
         </w:rPr>
         <w:fldChar w:fldCharType="begin"/>
       </w:r>
       <w:r>
         <w:rPr>
-          <w:rFonts w:eastAsia="Calibri"/>
-          <w:noProof/>
-        </w:rPr>
-        <w:instrText xml:space="preserve"> PAGEREF _Toc525568906 \h </w:instrText>
-      </w:r>
-      <w:r>
-        <w:rPr>
-          <w:rFonts w:eastAsia="Calibri"/>
-          <w:noProof/>
-        </w:rPr>
-      </w:r>
-      <w:r>
-        <w:rPr>
-          <w:rFonts w:eastAsia="Calibri"/>
+          <w:noProof/>
+        </w:rPr>
+        <w:instrText xml:space="preserve"> PAGEREF _Toc525646068 \h </w:instrText>
+      </w:r>
+      <w:r>
+        <w:rPr>
+          <w:noProof/>
+        </w:rPr>
+      </w:r>
+      <w:r>
+        <w:rPr>
           <w:noProof/>
         </w:rPr>
         <w:fldChar w:fldCharType="separate"/>
       </w:r>
       <w:r>
         <w:rPr>
-          <w:rFonts w:eastAsia="Calibri"/>
-          <w:noProof/>
-        </w:rPr>
-        <w:t>6</w:t>
-      </w:r>
-      <w:r>
-        <w:rPr>
-          <w:rFonts w:eastAsia="Calibri"/>
+          <w:noProof/>
+        </w:rPr>
+        <w:t>5</w:t>
+      </w:r>
+      <w:r>
+        <w:rPr>
           <w:noProof/>
         </w:rPr>
         <w:fldChar w:fldCharType="end"/>
@@ -5878,492 +5877,6 @@
           <w:tab w:val="left" w:pos="1200"/>
         </w:tabs>
         <w:rPr>
-          <w:rFonts w:eastAsia="Calibri"/>
-          <w:noProof/>
-        </w:rPr>
-      </w:pPr>
-      <w:r>
-        <w:rPr>
-          <w:rFonts w:eastAsia="Calibri"/>
-          <w:noProof/>
-        </w:rPr>
-        <w:t>2.4.</w:t>
-      </w:r>
-      <w:r>
-        <w:rPr>
-          <w:rFonts w:eastAsia="Calibri"/>
-          <w:noProof/>
-        </w:rPr>
-        <w:tab/>
-      </w:r>
-      <w:r>
-        <w:rPr>
-          <w:rFonts w:eastAsia="Calibri"/>
-          <w:noProof/>
-        </w:rPr>
-        <w:t>CWE-79 – Improper Neutralization of Input During Web Page Generation ('Cross-site Scripting')</w:t>
-      </w:r>
-      <w:r>
-        <w:rPr>
-          <w:rFonts w:eastAsia="Calibri"/>
-          <w:noProof/>
-        </w:rPr>
-        <w:tab/>
-      </w:r>
-      <w:r>
-        <w:rPr>
-          <w:rFonts w:eastAsia="Calibri"/>
-          <w:noProof/>
-        </w:rPr>
-        <w:fldChar w:fldCharType="begin"/>
-      </w:r>
-      <w:r>
-        <w:rPr>
-          <w:rFonts w:eastAsia="Calibri"/>
-          <w:noProof/>
-        </w:rPr>
-        <w:instrText xml:space="preserve"> PAGEREF _Toc525568907 \h </w:instrText>
-      </w:r>
-      <w:r>
-        <w:rPr>
-          <w:rFonts w:eastAsia="Calibri"/>
-          <w:noProof/>
-        </w:rPr>
-      </w:r>
-      <w:r>
-        <w:rPr>
-          <w:rFonts w:eastAsia="Calibri"/>
-          <w:noProof/>
-        </w:rPr>
-        <w:fldChar w:fldCharType="separate"/>
-      </w:r>
-      <w:r>
-        <w:rPr>
-          <w:rFonts w:eastAsia="Calibri"/>
-          <w:noProof/>
-        </w:rPr>
-        <w:t>6</w:t>
-      </w:r>
-      <w:r>
-        <w:rPr>
-          <w:rFonts w:eastAsia="Calibri"/>
-          <w:noProof/>
-        </w:rPr>
-        <w:fldChar w:fldCharType="end"/>
-      </w:r>
-    </w:p>
-    <w:p>
-      <w:pPr>
-        <w:pStyle w:val="TOC2"/>
-        <w:tabs>
-          <w:tab w:val="left" w:pos="1200"/>
-        </w:tabs>
-        <w:rPr>
-          <w:rFonts w:eastAsia="Calibri"/>
-          <w:noProof/>
-        </w:rPr>
-      </w:pPr>
-      <w:r>
-        <w:rPr>
-          <w:rFonts w:eastAsia="Calibri"/>
-          <w:noProof/>
-        </w:rPr>
-        <w:t>2.5.</w:t>
-      </w:r>
-      <w:r>
-        <w:rPr>
-          <w:rFonts w:eastAsia="Calibri"/>
-          <w:noProof/>
-        </w:rPr>
-        <w:tab/>
-      </w:r>
-      <w:r>
-        <w:rPr>
-          <w:rFonts w:eastAsia="Calibri"/>
-          <w:noProof/>
-        </w:rPr>
-        <w:t>CWE-89 – Improper Neutralization of Special Elements used in an SQL Command ('SQL Injection')</w:t>
-      </w:r>
-      <w:r>
-        <w:rPr>
-          <w:rFonts w:eastAsia="Calibri"/>
-          <w:noProof/>
-        </w:rPr>
-        <w:tab/>
-      </w:r>
-      <w:r>
-        <w:rPr>
-          <w:rFonts w:eastAsia="Calibri"/>
-          <w:noProof/>
-        </w:rPr>
-        <w:fldChar w:fldCharType="begin"/>
-      </w:r>
-      <w:r>
-        <w:rPr>
-          <w:rFonts w:eastAsia="Calibri"/>
-          <w:noProof/>
-        </w:rPr>
-        <w:instrText xml:space="preserve"> PAGEREF _Toc525568908 \h </w:instrText>
-      </w:r>
-      <w:r>
-        <w:rPr>
-          <w:rFonts w:eastAsia="Calibri"/>
-          <w:noProof/>
-        </w:rPr>
-      </w:r>
-      <w:r>
-        <w:rPr>
-          <w:rFonts w:eastAsia="Calibri"/>
-          <w:noProof/>
-        </w:rPr>
-        <w:fldChar w:fldCharType="separate"/>
-      </w:r>
-      <w:r>
-        <w:rPr>
-          <w:rFonts w:eastAsia="Calibri"/>
-          <w:noProof/>
-        </w:rPr>
-        <w:t>7</w:t>
-      </w:r>
-      <w:r>
-        <w:rPr>
-          <w:rFonts w:eastAsia="Calibri"/>
-          <w:noProof/>
-        </w:rPr>
-        <w:fldChar w:fldCharType="end"/>
-      </w:r>
-    </w:p>
-    <w:p>
-      <w:pPr>
-        <w:pStyle w:val="TOC2"/>
-        <w:tabs>
-          <w:tab w:val="left" w:pos="1200"/>
-        </w:tabs>
-        <w:rPr>
-          <w:rFonts w:eastAsia="Calibri"/>
-          <w:noProof/>
-        </w:rPr>
-      </w:pPr>
-      <w:r>
-        <w:rPr>
-          <w:rFonts w:eastAsia="Calibri"/>
-          <w:noProof/>
-        </w:rPr>
-        <w:t>2.6.</w:t>
-      </w:r>
-      <w:r>
-        <w:rPr>
-          <w:rFonts w:eastAsia="Calibri"/>
-          <w:noProof/>
-        </w:rPr>
-        <w:tab/>
-      </w:r>
-      <w:r>
-        <w:rPr>
-          <w:rFonts w:eastAsia="Calibri"/>
-          <w:noProof/>
-        </w:rPr>
-        <w:t>CWE-120 – Buffer Copy without Checking Size of Input ('Classic Buffer Overflow')</w:t>
-      </w:r>
-      <w:r>
-        <w:rPr>
-          <w:rFonts w:eastAsia="Calibri"/>
-          <w:noProof/>
-        </w:rPr>
-        <w:tab/>
-      </w:r>
-      <w:r>
-        <w:rPr>
-          <w:rFonts w:eastAsia="Calibri"/>
-          <w:noProof/>
-        </w:rPr>
-        <w:fldChar w:fldCharType="begin"/>
-      </w:r>
-      <w:r>
-        <w:rPr>
-          <w:rFonts w:eastAsia="Calibri"/>
-          <w:noProof/>
-        </w:rPr>
-        <w:instrText xml:space="preserve"> PAGEREF _Toc525568909 \h </w:instrText>
-      </w:r>
-      <w:r>
-        <w:rPr>
-          <w:rFonts w:eastAsia="Calibri"/>
-          <w:noProof/>
-        </w:rPr>
-      </w:r>
-      <w:r>
-        <w:rPr>
-          <w:rFonts w:eastAsia="Calibri"/>
-          <w:noProof/>
-        </w:rPr>
-        <w:fldChar w:fldCharType="separate"/>
-      </w:r>
-      <w:r>
-        <w:rPr>
-          <w:rFonts w:eastAsia="Calibri"/>
-          <w:noProof/>
-        </w:rPr>
-        <w:t>7</w:t>
-      </w:r>
-      <w:r>
-        <w:rPr>
-          <w:rFonts w:eastAsia="Calibri"/>
-          <w:noProof/>
-        </w:rPr>
-        <w:fldChar w:fldCharType="end"/>
-      </w:r>
-    </w:p>
-    <w:p>
-      <w:pPr>
-        <w:pStyle w:val="TOC2"/>
-        <w:tabs>
-          <w:tab w:val="left" w:pos="1200"/>
-        </w:tabs>
-        <w:rPr>
-          <w:rFonts w:eastAsia="Calibri"/>
-          <w:noProof/>
-        </w:rPr>
-      </w:pPr>
-      <w:r>
-        <w:rPr>
-          <w:rFonts w:eastAsia="Calibri"/>
-          <w:noProof/>
-        </w:rPr>
-        <w:t>2.7.</w:t>
-      </w:r>
-      <w:r>
-        <w:rPr>
-          <w:rFonts w:eastAsia="Calibri"/>
-          <w:noProof/>
-        </w:rPr>
-        <w:tab/>
-      </w:r>
-      <w:r>
-        <w:rPr>
-          <w:rFonts w:eastAsia="Calibri"/>
-          <w:noProof/>
-        </w:rPr>
-        <w:t>CWE-131– Incorrect Calculation of Buffer Size</w:t>
-      </w:r>
-      <w:r>
-        <w:rPr>
-          <w:rFonts w:eastAsia="Calibri"/>
-          <w:noProof/>
-        </w:rPr>
-        <w:tab/>
-      </w:r>
-      <w:r>
-        <w:rPr>
-          <w:rFonts w:eastAsia="Calibri"/>
-          <w:noProof/>
-        </w:rPr>
-        <w:fldChar w:fldCharType="begin"/>
-      </w:r>
-      <w:r>
-        <w:rPr>
-          <w:rFonts w:eastAsia="Calibri"/>
-          <w:noProof/>
-        </w:rPr>
-        <w:instrText xml:space="preserve"> PAGEREF _Toc525568910 \h </w:instrText>
-      </w:r>
-      <w:r>
-        <w:rPr>
-          <w:rFonts w:eastAsia="Calibri"/>
-          <w:noProof/>
-        </w:rPr>
-      </w:r>
-      <w:r>
-        <w:rPr>
-          <w:rFonts w:eastAsia="Calibri"/>
-          <w:noProof/>
-        </w:rPr>
-        <w:fldChar w:fldCharType="separate"/>
-      </w:r>
-      <w:r>
-        <w:rPr>
-          <w:rFonts w:eastAsia="Calibri"/>
-          <w:noProof/>
-        </w:rPr>
-        <w:t>7</w:t>
-      </w:r>
-      <w:r>
-        <w:rPr>
-          <w:rFonts w:eastAsia="Calibri"/>
-          <w:noProof/>
-        </w:rPr>
-        <w:fldChar w:fldCharType="end"/>
-      </w:r>
-    </w:p>
-    <w:p>
-      <w:pPr>
-        <w:pStyle w:val="TOC2"/>
-        <w:tabs>
-          <w:tab w:val="left" w:pos="1200"/>
-        </w:tabs>
-        <w:rPr>
-          <w:rFonts w:eastAsia="Calibri"/>
-          <w:noProof/>
-        </w:rPr>
-      </w:pPr>
-      <w:r>
-        <w:rPr>
-          <w:rFonts w:eastAsia="Calibri"/>
-          <w:noProof/>
-        </w:rPr>
-        <w:t>2.8.</w:t>
-      </w:r>
-      <w:r>
-        <w:rPr>
-          <w:rFonts w:eastAsia="Calibri"/>
-          <w:noProof/>
-        </w:rPr>
-        <w:tab/>
-      </w:r>
-      <w:r>
-        <w:rPr>
-          <w:rFonts w:eastAsia="Calibri"/>
-          <w:noProof/>
-        </w:rPr>
-        <w:t>CWE-134 – Use of Externally-Controlled Format String</w:t>
-      </w:r>
-      <w:r>
-        <w:rPr>
-          <w:rFonts w:eastAsia="Calibri"/>
-          <w:noProof/>
-        </w:rPr>
-        <w:tab/>
-      </w:r>
-      <w:r>
-        <w:rPr>
-          <w:rFonts w:eastAsia="Calibri"/>
-          <w:noProof/>
-        </w:rPr>
-        <w:fldChar w:fldCharType="begin"/>
-      </w:r>
-      <w:r>
-        <w:rPr>
-          <w:rFonts w:eastAsia="Calibri"/>
-          <w:noProof/>
-        </w:rPr>
-        <w:instrText xml:space="preserve"> PAGEREF _Toc525568911 \h </w:instrText>
-      </w:r>
-      <w:r>
-        <w:rPr>
-          <w:rFonts w:eastAsia="Calibri"/>
-          <w:noProof/>
-        </w:rPr>
-      </w:r>
-      <w:r>
-        <w:rPr>
-          <w:rFonts w:eastAsia="Calibri"/>
-          <w:noProof/>
-        </w:rPr>
-        <w:fldChar w:fldCharType="separate"/>
-      </w:r>
-      <w:r>
-        <w:rPr>
-          <w:rFonts w:eastAsia="Calibri"/>
-          <w:noProof/>
-        </w:rPr>
-        <w:t>8</w:t>
-      </w:r>
-      <w:r>
-        <w:rPr>
-          <w:rFonts w:eastAsia="Calibri"/>
-          <w:noProof/>
-        </w:rPr>
-        <w:fldChar w:fldCharType="end"/>
-      </w:r>
-    </w:p>
-    <w:p>
-      <w:pPr>
-        <w:pStyle w:val="TOC2"/>
-        <w:tabs>
-          <w:tab w:val="left" w:pos="1200"/>
-        </w:tabs>
-        <w:rPr>
-          <w:rFonts w:eastAsia="Calibri"/>
-          <w:noProof/>
-        </w:rPr>
-      </w:pPr>
-      <w:r>
-        <w:rPr>
-          <w:rFonts w:eastAsia="Calibri"/>
-          <w:noProof/>
-        </w:rPr>
-        <w:t>2.9.</w:t>
-      </w:r>
-      <w:r>
-        <w:rPr>
-          <w:rFonts w:eastAsia="Calibri"/>
-          <w:noProof/>
-        </w:rPr>
-        <w:tab/>
-      </w:r>
-      <w:r>
-        <w:rPr>
-          <w:rFonts w:eastAsia="Calibri"/>
-          <w:noProof/>
-        </w:rPr>
-        <w:t>CWE-190 – Integer Overflow or Wraparound</w:t>
-      </w:r>
-      <w:r>
-        <w:rPr>
-          <w:rFonts w:eastAsia="Calibri"/>
-          <w:noProof/>
-        </w:rPr>
-        <w:tab/>
-      </w:r>
-      <w:r>
-        <w:rPr>
-          <w:rFonts w:eastAsia="Calibri"/>
-          <w:noProof/>
-        </w:rPr>
-        <w:fldChar w:fldCharType="begin"/>
-      </w:r>
-      <w:r>
-        <w:rPr>
-          <w:rFonts w:eastAsia="Calibri"/>
-          <w:noProof/>
-        </w:rPr>
-        <w:instrText xml:space="preserve"> PAGEREF _Toc525568912 \h </w:instrText>
-      </w:r>
-      <w:r>
-        <w:rPr>
-          <w:rFonts w:eastAsia="Calibri"/>
-          <w:noProof/>
-        </w:rPr>
-      </w:r>
-      <w:r>
-        <w:rPr>
-          <w:rFonts w:eastAsia="Calibri"/>
-          <w:noProof/>
-        </w:rPr>
-        <w:fldChar w:fldCharType="separate"/>
-      </w:r>
-      <w:r>
-        <w:rPr>
-          <w:rFonts w:eastAsia="Calibri"/>
-          <w:noProof/>
-        </w:rPr>
-        <w:t>8</w:t>
-      </w:r>
-      <w:r>
-        <w:rPr>
-          <w:rFonts w:eastAsia="Calibri"/>
-          <w:noProof/>
-        </w:rPr>
-        <w:fldChar w:fldCharType="end"/>
-      </w:r>
-    </w:p>
-    <w:p>
-      <w:pPr>
-        <w:pStyle w:val="TOC2"/>
-        <w:tabs>
-          <w:tab w:val="left" w:pos="1200"/>
-        </w:tabs>
-        <w:rPr>
           <w:rFonts w:asciiTheme="minorHAnsi" w:eastAsiaTheme="minorEastAsia" w:hAnsiTheme="minorHAnsi" w:cstheme="minorBidi"/>
           <w:smallCaps w:val="0"/>
           <w:noProof/>
@@ -6375,7 +5888,7 @@
       </w:pPr>
       <w:r>
         <w:rPr>
-          <w:rFonts w:asciiTheme="minorHAnsi" w:hAnsiTheme="minorHAnsi" w:cstheme="minorHAnsi"/>
+          <w:rFonts w:eastAsia="Calibri"/>
           <w:noProof/>
           <w14:scene3d>
             <w14:camera w14:prst="orthographicFront"/>
@@ -6384,7 +5897,7 @@
             </w14:lightRig>
           </w14:scene3d>
         </w:rPr>
-        <w:t>2.10.</w:t>
+        <w:t>2.5.</w:t>
       </w:r>
       <w:r>
         <w:rPr>
@@ -6403,7 +5916,7 @@
           <w:rFonts w:eastAsia="Calibri"/>
           <w:noProof/>
         </w:rPr>
-        <w:t>CWE-250 – Execution with Unnecessary Privileges</w:t>
+        <w:t>CWE-89 – Improper Neutralization of Special Elements used in an SQL Command ('SQL Injection')</w:t>
       </w:r>
       <w:r>
         <w:rPr>
@@ -6421,7 +5934,7 @@
         <w:rPr>
           <w:noProof/>
         </w:rPr>
-        <w:instrText xml:space="preserve"> PAGEREF _Toc525568913 \h </w:instrText>
+        <w:instrText xml:space="preserve"> PAGEREF _Toc525646069 \h </w:instrText>
       </w:r>
       <w:r>
         <w:rPr>
@@ -6438,7 +5951,7 @@
         <w:rPr>
           <w:noProof/>
         </w:rPr>
-        <w:t>8</w:t>
+        <w:t>6</w:t>
       </w:r>
       <w:r>
         <w:rPr>
@@ -6465,7 +5978,7 @@
       </w:pPr>
       <w:r>
         <w:rPr>
-          <w:rFonts w:asciiTheme="minorHAnsi" w:hAnsiTheme="minorHAnsi" w:cstheme="minorHAnsi"/>
+          <w:rFonts w:eastAsia="Calibri"/>
           <w:noProof/>
           <w14:scene3d>
             <w14:camera w14:prst="orthographicFront"/>
@@ -6474,7 +5987,7 @@
             </w14:lightRig>
           </w14:scene3d>
         </w:rPr>
-        <w:t>2.11.</w:t>
+        <w:t>2.6.</w:t>
       </w:r>
       <w:r>
         <w:rPr>
@@ -6493,7 +6006,7 @@
           <w:rFonts w:eastAsia="Calibri"/>
           <w:noProof/>
         </w:rPr>
-        <w:t>CWE-306 – Missing Authentication for Critical Function</w:t>
+        <w:t>CWE-120 – Buffer Copy without Checking Size of Input ('Classic Buffer Overflow')</w:t>
       </w:r>
       <w:r>
         <w:rPr>
@@ -6511,7 +6024,7 @@
         <w:rPr>
           <w:noProof/>
         </w:rPr>
-        <w:instrText xml:space="preserve"> PAGEREF _Toc525568914 \h </w:instrText>
+        <w:instrText xml:space="preserve"> PAGEREF _Toc525646070 \h </w:instrText>
       </w:r>
       <w:r>
         <w:rPr>
@@ -6528,7 +6041,7 @@
         <w:rPr>
           <w:noProof/>
         </w:rPr>
-        <w:t>9</w:t>
+        <w:t>6</w:t>
       </w:r>
       <w:r>
         <w:rPr>
@@ -6541,7 +6054,7 @@
       <w:pPr>
         <w:pStyle w:val="TOC2"/>
         <w:tabs>
-          <w:tab w:val="left" w:pos="1200"/>
+          <w:tab w:val="left" w:pos="1000"/>
         </w:tabs>
         <w:rPr>
           <w:rFonts w:asciiTheme="minorHAnsi" w:eastAsiaTheme="minorEastAsia" w:hAnsiTheme="minorHAnsi" w:cstheme="minorBidi"/>
@@ -6564,7 +6077,7 @@
             </w14:lightRig>
           </w14:scene3d>
         </w:rPr>
-        <w:t>2.12.</w:t>
+        <w:t>2.7.</w:t>
       </w:r>
       <w:r>
         <w:rPr>
@@ -6583,7 +6096,7 @@
           <w:rFonts w:eastAsia="Calibri"/>
           <w:noProof/>
         </w:rPr>
-        <w:t>CWE-307 – Improper Restriction of Excessive Authentication Attempts</w:t>
+        <w:t>CWE-131– Incorrect Calculation of Buffer Size</w:t>
       </w:r>
       <w:r>
         <w:rPr>
@@ -6601,7 +6114,7 @@
         <w:rPr>
           <w:noProof/>
         </w:rPr>
-        <w:instrText xml:space="preserve"> PAGEREF _Toc525568915 \h </w:instrText>
+        <w:instrText xml:space="preserve"> PAGEREF _Toc525646071 \h </w:instrText>
       </w:r>
       <w:r>
         <w:rPr>
@@ -6618,7 +6131,7 @@
         <w:rPr>
           <w:noProof/>
         </w:rPr>
-        <w:t>9</w:t>
+        <w:t>6</w:t>
       </w:r>
       <w:r>
         <w:rPr>
@@ -6631,7 +6144,7 @@
       <w:pPr>
         <w:pStyle w:val="TOC2"/>
         <w:tabs>
-          <w:tab w:val="left" w:pos="1200"/>
+          <w:tab w:val="left" w:pos="1000"/>
         </w:tabs>
         <w:rPr>
           <w:rFonts w:asciiTheme="minorHAnsi" w:eastAsiaTheme="minorEastAsia" w:hAnsiTheme="minorHAnsi" w:cstheme="minorBidi"/>
@@ -6654,7 +6167,7 @@
             </w14:lightRig>
           </w14:scene3d>
         </w:rPr>
-        <w:t>2.13.</w:t>
+        <w:t>2.8.</w:t>
       </w:r>
       <w:r>
         <w:rPr>
@@ -6673,7 +6186,7 @@
           <w:rFonts w:eastAsia="Calibri"/>
           <w:noProof/>
         </w:rPr>
-        <w:t>CWE-311 – Missing Encryption of Sensitive Data</w:t>
+        <w:t>CWE-134 – Use of Externally-Controlled Format String</w:t>
       </w:r>
       <w:r>
         <w:rPr>
@@ -6691,7 +6204,7 @@
         <w:rPr>
           <w:noProof/>
         </w:rPr>
-        <w:instrText xml:space="preserve"> PAGEREF _Toc525568916 \h </w:instrText>
+        <w:instrText xml:space="preserve"> PAGEREF _Toc525646072 \h </w:instrText>
       </w:r>
       <w:r>
         <w:rPr>
@@ -6708,7 +6221,7 @@
         <w:rPr>
           <w:noProof/>
         </w:rPr>
-        <w:t>9</w:t>
+        <w:t>7</w:t>
       </w:r>
       <w:r>
         <w:rPr>
@@ -6721,7 +6234,7 @@
       <w:pPr>
         <w:pStyle w:val="TOC2"/>
         <w:tabs>
-          <w:tab w:val="left" w:pos="1200"/>
+          <w:tab w:val="left" w:pos="1000"/>
         </w:tabs>
         <w:rPr>
           <w:rFonts w:asciiTheme="minorHAnsi" w:eastAsiaTheme="minorEastAsia" w:hAnsiTheme="minorHAnsi" w:cstheme="minorBidi"/>
@@ -6744,7 +6257,7 @@
             </w14:lightRig>
           </w14:scene3d>
         </w:rPr>
-        <w:t>2.14.</w:t>
+        <w:t>2.9.</w:t>
       </w:r>
       <w:r>
         <w:rPr>
@@ -6763,7 +6276,7 @@
           <w:rFonts w:eastAsia="Calibri"/>
           <w:noProof/>
         </w:rPr>
-        <w:t>CWE-327 – Use of a Broken or Risky Cryptographic Algorithm</w:t>
+        <w:t>CWE-190 – Integer Overflow or Wraparound</w:t>
       </w:r>
       <w:r>
         <w:rPr>
@@ -6781,7 +6294,7 @@
         <w:rPr>
           <w:noProof/>
         </w:rPr>
-        <w:instrText xml:space="preserve"> PAGEREF _Toc525568917 \h </w:instrText>
+        <w:instrText xml:space="preserve"> PAGEREF _Toc525646073 \h </w:instrText>
       </w:r>
       <w:r>
         <w:rPr>
@@ -6798,7 +6311,7 @@
         <w:rPr>
           <w:noProof/>
         </w:rPr>
-        <w:t>10</w:t>
+        <w:t>7</w:t>
       </w:r>
       <w:r>
         <w:rPr>
@@ -6834,7 +6347,7 @@
             </w14:lightRig>
           </w14:scene3d>
         </w:rPr>
-        <w:t>2.15.</w:t>
+        <w:t>2.10.</w:t>
       </w:r>
       <w:r>
         <w:rPr>
@@ -6853,7 +6366,7 @@
           <w:rFonts w:eastAsia="Calibri"/>
           <w:noProof/>
         </w:rPr>
-        <w:t>CWE-352 – Cross-Site Request Forgery (CSRF)</w:t>
+        <w:t>CWE-250 – Execution with Unnecessary Privileges</w:t>
       </w:r>
       <w:r>
         <w:rPr>
@@ -6871,7 +6384,7 @@
         <w:rPr>
           <w:noProof/>
         </w:rPr>
-        <w:instrText xml:space="preserve"> PAGEREF _Toc525568918 \h </w:instrText>
+        <w:instrText xml:space="preserve"> PAGEREF _Toc525646074 \h </w:instrText>
       </w:r>
       <w:r>
         <w:rPr>
@@ -6888,7 +6401,7 @@
         <w:rPr>
           <w:noProof/>
         </w:rPr>
-        <w:t>10</w:t>
+        <w:t>7</w:t>
       </w:r>
       <w:r>
         <w:rPr>
@@ -6924,7 +6437,7 @@
             </w14:lightRig>
           </w14:scene3d>
         </w:rPr>
-        <w:t>2.16.</w:t>
+        <w:t>2.11.</w:t>
       </w:r>
       <w:r>
         <w:rPr>
@@ -6943,7 +6456,7 @@
           <w:rFonts w:eastAsia="Calibri"/>
           <w:noProof/>
         </w:rPr>
-        <w:t>CWE-434 – Unrestricted Upload of File with Dangerous Type</w:t>
+        <w:t>CWE-306 – Missing Authentication for Critical Function</w:t>
       </w:r>
       <w:r>
         <w:rPr>
@@ -6961,7 +6474,7 @@
         <w:rPr>
           <w:noProof/>
         </w:rPr>
-        <w:instrText xml:space="preserve"> PAGEREF _Toc525568919 \h </w:instrText>
+        <w:instrText xml:space="preserve"> PAGEREF _Toc525646075 \h </w:instrText>
       </w:r>
       <w:r>
         <w:rPr>
@@ -6978,7 +6491,7 @@
         <w:rPr>
           <w:noProof/>
         </w:rPr>
-        <w:t>10</w:t>
+        <w:t>8</w:t>
       </w:r>
       <w:r>
         <w:rPr>
@@ -7005,7 +6518,7 @@
       </w:pPr>
       <w:r>
         <w:rPr>
-          <w:rFonts w:eastAsia="Calibri"/>
+          <w:rFonts w:asciiTheme="minorHAnsi" w:hAnsiTheme="minorHAnsi" w:cstheme="minorHAnsi"/>
           <w:noProof/>
           <w14:scene3d>
             <w14:camera w14:prst="orthographicFront"/>
@@ -7014,7 +6527,7 @@
             </w14:lightRig>
           </w14:scene3d>
         </w:rPr>
-        <w:t>2.17.</w:t>
+        <w:t>2.12.</w:t>
       </w:r>
       <w:r>
         <w:rPr>
@@ -7033,7 +6546,7 @@
           <w:rFonts w:eastAsia="Calibri"/>
           <w:noProof/>
         </w:rPr>
-        <w:t>CWE-494 – Download of Code Without Integrity Check</w:t>
+        <w:t>CWE-307 – Improper Restriction of Excessive Authentication Attempts</w:t>
       </w:r>
       <w:r>
         <w:rPr>
@@ -7051,7 +6564,7 @@
         <w:rPr>
           <w:noProof/>
         </w:rPr>
-        <w:instrText xml:space="preserve"> PAGEREF _Toc525568920 \h </w:instrText>
+        <w:instrText xml:space="preserve"> PAGEREF _Toc525646076 \h </w:instrText>
       </w:r>
       <w:r>
         <w:rPr>
@@ -7068,7 +6581,7 @@
         <w:rPr>
           <w:noProof/>
         </w:rPr>
-        <w:t>11</w:t>
+        <w:t>8</w:t>
       </w:r>
       <w:r>
         <w:rPr>
@@ -7104,7 +6617,7 @@
             </w14:lightRig>
           </w14:scene3d>
         </w:rPr>
-        <w:t>2.18.</w:t>
+        <w:t>2.13.</w:t>
       </w:r>
       <w:r>
         <w:rPr>
@@ -7123,7 +6636,7 @@
           <w:rFonts w:eastAsia="Calibri"/>
           <w:noProof/>
         </w:rPr>
-        <w:t>CWE-601 – URL Redirection to Untrusted Site ('Open Redirect')</w:t>
+        <w:t>CWE-311 – Missing Encryption of Sensitive Data</w:t>
       </w:r>
       <w:r>
         <w:rPr>
@@ -7141,7 +6654,7 @@
         <w:rPr>
           <w:noProof/>
         </w:rPr>
-        <w:instrText xml:space="preserve"> PAGEREF _Toc525568921 \h </w:instrText>
+        <w:instrText xml:space="preserve"> PAGEREF _Toc525646077 \h </w:instrText>
       </w:r>
       <w:r>
         <w:rPr>
@@ -7158,7 +6671,7 @@
         <w:rPr>
           <w:noProof/>
         </w:rPr>
-        <w:t>11</w:t>
+        <w:t>8</w:t>
       </w:r>
       <w:r>
         <w:rPr>
@@ -7194,7 +6707,7 @@
             </w14:lightRig>
           </w14:scene3d>
         </w:rPr>
-        <w:t>2.19.</w:t>
+        <w:t>2.14.</w:t>
       </w:r>
       <w:r>
         <w:rPr>
@@ -7213,7 +6726,7 @@
           <w:rFonts w:eastAsia="Calibri"/>
           <w:noProof/>
         </w:rPr>
-        <w:t>CWE-676 – Use of Potentially Dangerous Function</w:t>
+        <w:t>CWE-327 – Use of a Broken or Risky Cryptographic Algorithm</w:t>
       </w:r>
       <w:r>
         <w:rPr>
@@ -7231,7 +6744,7 @@
         <w:rPr>
           <w:noProof/>
         </w:rPr>
-        <w:instrText xml:space="preserve"> PAGEREF _Toc525568922 \h </w:instrText>
+        <w:instrText xml:space="preserve"> PAGEREF _Toc525646078 \h </w:instrText>
       </w:r>
       <w:r>
         <w:rPr>
@@ -7248,7 +6761,7 @@
         <w:rPr>
           <w:noProof/>
         </w:rPr>
-        <w:t>11</w:t>
+        <w:t>9</w:t>
       </w:r>
       <w:r>
         <w:rPr>
@@ -7284,7 +6797,7 @@
             </w14:lightRig>
           </w14:scene3d>
         </w:rPr>
-        <w:t>2.20.</w:t>
+        <w:t>2.15.</w:t>
       </w:r>
       <w:r>
         <w:rPr>
@@ -7303,7 +6816,7 @@
           <w:rFonts w:eastAsia="Calibri"/>
           <w:noProof/>
         </w:rPr>
-        <w:t>CWE-732– Incorrect Permission Assignment for Critical Resource</w:t>
+        <w:t>CWE-352 – Cross-Site Request Forgery (CSRF)</w:t>
       </w:r>
       <w:r>
         <w:rPr>
@@ -7321,7 +6834,7 @@
         <w:rPr>
           <w:noProof/>
         </w:rPr>
-        <w:instrText xml:space="preserve"> PAGEREF _Toc525568923 \h </w:instrText>
+        <w:instrText xml:space="preserve"> PAGEREF _Toc525646079 \h </w:instrText>
       </w:r>
       <w:r>
         <w:rPr>
@@ -7338,7 +6851,7 @@
         <w:rPr>
           <w:noProof/>
         </w:rPr>
-        <w:t>12</w:t>
+        <w:t>9</w:t>
       </w:r>
       <w:r>
         <w:rPr>
@@ -7374,7 +6887,7 @@
             </w14:lightRig>
           </w14:scene3d>
         </w:rPr>
-        <w:t>2.21.</w:t>
+        <w:t>2.16.</w:t>
       </w:r>
       <w:r>
         <w:rPr>
@@ -7393,7 +6906,7 @@
           <w:rFonts w:eastAsia="Calibri"/>
           <w:noProof/>
         </w:rPr>
-        <w:t>CWE-759 – Use of a One-Way Hash without a Salt</w:t>
+        <w:t>CWE-434 – Unrestricted Upload of File with Dangerous Type</w:t>
       </w:r>
       <w:r>
         <w:rPr>
@@ -7411,7 +6924,7 @@
         <w:rPr>
           <w:noProof/>
         </w:rPr>
-        <w:instrText xml:space="preserve"> PAGEREF _Toc525568924 \h </w:instrText>
+        <w:instrText xml:space="preserve"> PAGEREF _Toc525646080 \h </w:instrText>
       </w:r>
       <w:r>
         <w:rPr>
@@ -7428,7 +6941,7 @@
         <w:rPr>
           <w:noProof/>
         </w:rPr>
-        <w:t>12</w:t>
+        <w:t>9</w:t>
       </w:r>
       <w:r>
         <w:rPr>
@@ -7436,6 +6949,8 @@
         </w:rPr>
         <w:fldChar w:fldCharType="end"/>
       </w:r>
+      <w:bookmarkStart w:id="2" w:name="_GoBack"/>
+      <w:bookmarkEnd w:id="2"/>
     </w:p>
     <w:p>
       <w:pPr>
@@ -7464,7 +6979,7 @@
             </w14:lightRig>
           </w14:scene3d>
         </w:rPr>
-        <w:t>2.22.</w:t>
+        <w:t>2.17.</w:t>
       </w:r>
       <w:r>
         <w:rPr>
@@ -7483,7 +6998,7 @@
           <w:rFonts w:eastAsia="Calibri"/>
           <w:noProof/>
         </w:rPr>
-        <w:t>CWE-798 – Use of Hard-coded Credentials</w:t>
+        <w:t>CWE-494 – Download of Code Without Integrity Check</w:t>
       </w:r>
       <w:r>
         <w:rPr>
@@ -7501,7 +7016,7 @@
         <w:rPr>
           <w:noProof/>
         </w:rPr>
-        <w:instrText xml:space="preserve"> PAGEREF _Toc525568925 \h </w:instrText>
+        <w:instrText xml:space="preserve"> PAGEREF _Toc525646081 \h </w:instrText>
       </w:r>
       <w:r>
         <w:rPr>
@@ -7518,7 +7033,7 @@
         <w:rPr>
           <w:noProof/>
         </w:rPr>
-        <w:t>12</w:t>
+        <w:t>10</w:t>
       </w:r>
       <w:r>
         <w:rPr>
@@ -7554,7 +7069,7 @@
             </w14:lightRig>
           </w14:scene3d>
         </w:rPr>
-        <w:t>2.23.</w:t>
+        <w:t>2.18.</w:t>
       </w:r>
       <w:r>
         <w:rPr>
@@ -7573,7 +7088,7 @@
           <w:rFonts w:eastAsia="Calibri"/>
           <w:noProof/>
         </w:rPr>
-        <w:t>CWE-807 – Reliance on Untrusted Inputs in a Security Decision</w:t>
+        <w:t>CWE-601 – URL Redirection to Untrusted Site ('Open Redirect')</w:t>
       </w:r>
       <w:r>
         <w:rPr>
@@ -7591,7 +7106,7 @@
         <w:rPr>
           <w:noProof/>
         </w:rPr>
-        <w:instrText xml:space="preserve"> PAGEREF _Toc525568926 \h </w:instrText>
+        <w:instrText xml:space="preserve"> PAGEREF _Toc525646082 \h </w:instrText>
       </w:r>
       <w:r>
         <w:rPr>
@@ -7608,7 +7123,7 @@
         <w:rPr>
           <w:noProof/>
         </w:rPr>
-        <w:t>13</w:t>
+        <w:t>10</w:t>
       </w:r>
       <w:r>
         <w:rPr>
@@ -7635,7 +7150,7 @@
       </w:pPr>
       <w:r>
         <w:rPr>
-          <w:rFonts w:eastAsia="Calibri"/>
+          <w:rFonts w:asciiTheme="minorHAnsi" w:hAnsiTheme="minorHAnsi" w:cstheme="minorHAnsi"/>
           <w:noProof/>
           <w14:scene3d>
             <w14:camera w14:prst="orthographicFront"/>
@@ -7644,7 +7159,7 @@
             </w14:lightRig>
           </w14:scene3d>
         </w:rPr>
-        <w:t>2.24.</w:t>
+        <w:t>2.19.</w:t>
       </w:r>
       <w:r>
         <w:rPr>
@@ -7663,7 +7178,7 @@
           <w:rFonts w:eastAsia="Calibri"/>
           <w:noProof/>
         </w:rPr>
-        <w:t>CWE-829 – Inclusion of Functionality from Untrusted Control Sphere</w:t>
+        <w:t>CWE-676 – Use of Potentially Dangerous Function</w:t>
       </w:r>
       <w:r>
         <w:rPr>
@@ -7681,7 +7196,7 @@
         <w:rPr>
           <w:noProof/>
         </w:rPr>
-        <w:instrText xml:space="preserve"> PAGEREF _Toc525568927 \h </w:instrText>
+        <w:instrText xml:space="preserve"> PAGEREF _Toc525646083 \h </w:instrText>
       </w:r>
       <w:r>
         <w:rPr>
@@ -7698,7 +7213,7 @@
         <w:rPr>
           <w:noProof/>
         </w:rPr>
-        <w:t>13</w:t>
+        <w:t>10</w:t>
       </w:r>
       <w:r>
         <w:rPr>
@@ -7734,7 +7249,7 @@
             </w14:lightRig>
           </w14:scene3d>
         </w:rPr>
-        <w:t>2.25.</w:t>
+        <w:t>2.20.</w:t>
       </w:r>
       <w:r>
         <w:rPr>
@@ -7753,7 +7268,7 @@
           <w:rFonts w:eastAsia="Calibri"/>
           <w:noProof/>
         </w:rPr>
-        <w:t>CWE-862 – Missing Authorization</w:t>
+        <w:t>CWE-732– Incorrect Permission Assignment for Critical Resource</w:t>
       </w:r>
       <w:r>
         <w:rPr>
@@ -7771,7 +7286,7 @@
         <w:rPr>
           <w:noProof/>
         </w:rPr>
-        <w:instrText xml:space="preserve"> PAGEREF _Toc525568928 \h </w:instrText>
+        <w:instrText xml:space="preserve"> PAGEREF _Toc525646084 \h </w:instrText>
       </w:r>
       <w:r>
         <w:rPr>
@@ -7788,7 +7303,7 @@
         <w:rPr>
           <w:noProof/>
         </w:rPr>
-        <w:t>13</w:t>
+        <w:t>11</w:t>
       </w:r>
       <w:r>
         <w:rPr>
@@ -7824,7 +7339,7 @@
             </w14:lightRig>
           </w14:scene3d>
         </w:rPr>
-        <w:t>2.26.</w:t>
+        <w:t>2.21.</w:t>
       </w:r>
       <w:r>
         <w:rPr>
@@ -7843,7 +7358,7 @@
           <w:rFonts w:eastAsia="Calibri"/>
           <w:noProof/>
         </w:rPr>
-        <w:t>CWE-863 – Incorrect Authorization</w:t>
+        <w:t>CWE-759 – Use of a One-Way Hash without a Salt</w:t>
       </w:r>
       <w:r>
         <w:rPr>
@@ -7861,7 +7376,7 @@
         <w:rPr>
           <w:noProof/>
         </w:rPr>
-        <w:instrText xml:space="preserve"> PAGEREF _Toc525568929 \h </w:instrText>
+        <w:instrText xml:space="preserve"> PAGEREF _Toc525646085 \h </w:instrText>
       </w:r>
       <w:r>
         <w:rPr>
@@ -7878,7 +7393,7 @@
         <w:rPr>
           <w:noProof/>
         </w:rPr>
-        <w:t>14</w:t>
+        <w:t>11</w:t>
       </w:r>
       <w:r>
         <w:rPr>
@@ -7889,14 +7404,13 @@
     </w:p>
     <w:p>
       <w:pPr>
-        <w:pStyle w:val="TOC1"/>
+        <w:pStyle w:val="TOC2"/>
         <w:tabs>
-          <w:tab w:val="left" w:pos="737"/>
+          <w:tab w:val="left" w:pos="1200"/>
         </w:tabs>
         <w:rPr>
           <w:rFonts w:asciiTheme="minorHAnsi" w:eastAsiaTheme="minorEastAsia" w:hAnsiTheme="minorHAnsi" w:cstheme="minorBidi"/>
-          <w:b w:val="0"/>
-          <w:caps w:val="0"/>
+          <w:smallCaps w:val="0"/>
           <w:noProof/>
           <w:color w:val="auto"/>
           <w:sz w:val="22"/>
@@ -7906,89 +7420,7 @@
       </w:pPr>
       <w:r>
         <w:rPr>
-          <w:noProof/>
-        </w:rPr>
-        <w:t>3.</w:t>
-      </w:r>
-      <w:r>
-        <w:rPr>
-          <w:rFonts w:asciiTheme="minorHAnsi" w:eastAsiaTheme="minorEastAsia" w:hAnsiTheme="minorHAnsi" w:cstheme="minorBidi"/>
-          <w:b w:val="0"/>
-          <w:caps w:val="0"/>
-          <w:noProof/>
-          <w:color w:val="auto"/>
-          <w:sz w:val="22"/>
-          <w:szCs w:val="22"/>
-          <w:lang w:eastAsia="en-US"/>
-        </w:rPr>
-        <w:tab/>
-      </w:r>
-      <w:r>
-        <w:rPr>
-          <w:noProof/>
-        </w:rPr>
-        <w:t>Appendix</w:t>
-      </w:r>
-      <w:r>
-        <w:rPr>
-          <w:noProof/>
-        </w:rPr>
-        <w:tab/>
-      </w:r>
-      <w:r>
-        <w:rPr>
-          <w:noProof/>
-        </w:rPr>
-        <w:fldChar w:fldCharType="begin"/>
-      </w:r>
-      <w:r>
-        <w:rPr>
-          <w:noProof/>
-        </w:rPr>
-        <w:instrText xml:space="preserve"> PAGEREF _Toc525568930 \h </w:instrText>
-      </w:r>
-      <w:r>
-        <w:rPr>
-          <w:noProof/>
-        </w:rPr>
-      </w:r>
-      <w:r>
-        <w:rPr>
-          <w:noProof/>
-        </w:rPr>
-        <w:fldChar w:fldCharType="separate"/>
-      </w:r>
-      <w:r>
-        <w:rPr>
-          <w:noProof/>
-        </w:rPr>
-        <w:t>15</w:t>
-      </w:r>
-      <w:r>
-        <w:rPr>
-          <w:noProof/>
-        </w:rPr>
-        <w:fldChar w:fldCharType="end"/>
-      </w:r>
-    </w:p>
-    <w:p>
-      <w:pPr>
-        <w:pStyle w:val="TOC2"/>
-        <w:tabs>
-          <w:tab w:val="left" w:pos="1200"/>
-        </w:tabs>
-        <w:rPr>
-          <w:rFonts w:asciiTheme="minorHAnsi" w:eastAsiaTheme="minorEastAsia" w:hAnsiTheme="minorHAnsi" w:cstheme="minorBidi"/>
-          <w:smallCaps w:val="0"/>
-          <w:noProof/>
-          <w:color w:val="auto"/>
-          <w:sz w:val="22"/>
-          <w:szCs w:val="22"/>
-          <w:lang w:eastAsia="en-US"/>
-        </w:rPr>
-      </w:pPr>
-      <w:r>
-        <w:rPr>
+          <w:rFonts w:eastAsia="Calibri"/>
           <w:noProof/>
           <w14:scene3d>
             <w14:camera w14:prst="orthographicFront"/>
@@ -7997,7 +7429,7 @@
             </w14:lightRig>
           </w14:scene3d>
         </w:rPr>
-        <w:t>3.1.</w:t>
+        <w:t>2.22.</w:t>
       </w:r>
       <w:r>
         <w:rPr>
@@ -8013,9 +7445,10 @@
       </w:r>
       <w:r>
         <w:rPr>
-          <w:noProof/>
-        </w:rPr>
-        <w:t>About CAST Software Intelligence</w:t>
+          <w:rFonts w:eastAsia="Calibri"/>
+          <w:noProof/>
+        </w:rPr>
+        <w:t>CWE-798 – Use of Hard-coded Credentials</w:t>
       </w:r>
       <w:r>
         <w:rPr>
@@ -8033,7 +7466,7 @@
         <w:rPr>
           <w:noProof/>
         </w:rPr>
-        <w:instrText xml:space="preserve"> PAGEREF _Toc525568931 \h </w:instrText>
+        <w:instrText xml:space="preserve"> PAGEREF _Toc525646086 \h </w:instrText>
       </w:r>
       <w:r>
         <w:rPr>
@@ -8050,7 +7483,7 @@
         <w:rPr>
           <w:noProof/>
         </w:rPr>
-        <w:t>15</w:t>
+        <w:t>11</w:t>
       </w:r>
       <w:r>
         <w:rPr>
@@ -8077,6 +7510,7 @@
       </w:pPr>
       <w:r>
         <w:rPr>
+          <w:rFonts w:asciiTheme="minorHAnsi" w:hAnsiTheme="minorHAnsi" w:cstheme="minorHAnsi"/>
           <w:noProof/>
           <w14:scene3d>
             <w14:camera w14:prst="orthographicFront"/>
@@ -8085,7 +7519,7 @@
             </w14:lightRig>
           </w14:scene3d>
         </w:rPr>
-        <w:t>3.2.</w:t>
+        <w:t>2.23.</w:t>
       </w:r>
       <w:r>
         <w:rPr>
@@ -8101,6 +7535,537 @@
       </w:r>
       <w:r>
         <w:rPr>
+          <w:rFonts w:eastAsia="Calibri"/>
+          <w:noProof/>
+        </w:rPr>
+        <w:t>CWE-807 – Reliance on Untrusted Inputs in a Security Decision</w:t>
+      </w:r>
+      <w:r>
+        <w:rPr>
+          <w:noProof/>
+        </w:rPr>
+        <w:tab/>
+      </w:r>
+      <w:r>
+        <w:rPr>
+          <w:noProof/>
+        </w:rPr>
+        <w:fldChar w:fldCharType="begin"/>
+      </w:r>
+      <w:r>
+        <w:rPr>
+          <w:noProof/>
+        </w:rPr>
+        <w:instrText xml:space="preserve"> PAGEREF _Toc525646087 \h </w:instrText>
+      </w:r>
+      <w:r>
+        <w:rPr>
+          <w:noProof/>
+        </w:rPr>
+      </w:r>
+      <w:r>
+        <w:rPr>
+          <w:noProof/>
+        </w:rPr>
+        <w:fldChar w:fldCharType="separate"/>
+      </w:r>
+      <w:r>
+        <w:rPr>
+          <w:noProof/>
+        </w:rPr>
+        <w:t>12</w:t>
+      </w:r>
+      <w:r>
+        <w:rPr>
+          <w:noProof/>
+        </w:rPr>
+        <w:fldChar w:fldCharType="end"/>
+      </w:r>
+    </w:p>
+    <w:p>
+      <w:pPr>
+        <w:pStyle w:val="TOC2"/>
+        <w:tabs>
+          <w:tab w:val="left" w:pos="1200"/>
+        </w:tabs>
+        <w:rPr>
+          <w:rFonts w:asciiTheme="minorHAnsi" w:eastAsiaTheme="minorEastAsia" w:hAnsiTheme="minorHAnsi" w:cstheme="minorBidi"/>
+          <w:smallCaps w:val="0"/>
+          <w:noProof/>
+          <w:color w:val="auto"/>
+          <w:sz w:val="22"/>
+          <w:szCs w:val="22"/>
+          <w:lang w:eastAsia="en-US"/>
+        </w:rPr>
+      </w:pPr>
+      <w:r>
+        <w:rPr>
+          <w:rFonts w:eastAsia="Calibri"/>
+          <w:noProof/>
+          <w14:scene3d>
+            <w14:camera w14:prst="orthographicFront"/>
+            <w14:lightRig w14:rig="threePt" w14:dir="t">
+              <w14:rot w14:lat="0" w14:lon="0" w14:rev="0"/>
+            </w14:lightRig>
+          </w14:scene3d>
+        </w:rPr>
+        <w:t>2.24.</w:t>
+      </w:r>
+      <w:r>
+        <w:rPr>
+          <w:rFonts w:asciiTheme="minorHAnsi" w:eastAsiaTheme="minorEastAsia" w:hAnsiTheme="minorHAnsi" w:cstheme="minorBidi"/>
+          <w:smallCaps w:val="0"/>
+          <w:noProof/>
+          <w:color w:val="auto"/>
+          <w:sz w:val="22"/>
+          <w:szCs w:val="22"/>
+          <w:lang w:eastAsia="en-US"/>
+        </w:rPr>
+        <w:tab/>
+      </w:r>
+      <w:r>
+        <w:rPr>
+          <w:rFonts w:eastAsia="Calibri"/>
+          <w:noProof/>
+        </w:rPr>
+        <w:t>CWE-829 – Inclusion of Functionality from Untrusted Control Sphere</w:t>
+      </w:r>
+      <w:r>
+        <w:rPr>
+          <w:noProof/>
+        </w:rPr>
+        <w:tab/>
+      </w:r>
+      <w:r>
+        <w:rPr>
+          <w:noProof/>
+        </w:rPr>
+        <w:fldChar w:fldCharType="begin"/>
+      </w:r>
+      <w:r>
+        <w:rPr>
+          <w:noProof/>
+        </w:rPr>
+        <w:instrText xml:space="preserve"> PAGEREF _Toc525646088 \h </w:instrText>
+      </w:r>
+      <w:r>
+        <w:rPr>
+          <w:noProof/>
+        </w:rPr>
+      </w:r>
+      <w:r>
+        <w:rPr>
+          <w:noProof/>
+        </w:rPr>
+        <w:fldChar w:fldCharType="separate"/>
+      </w:r>
+      <w:r>
+        <w:rPr>
+          <w:noProof/>
+        </w:rPr>
+        <w:t>12</w:t>
+      </w:r>
+      <w:r>
+        <w:rPr>
+          <w:noProof/>
+        </w:rPr>
+        <w:fldChar w:fldCharType="end"/>
+      </w:r>
+    </w:p>
+    <w:p>
+      <w:pPr>
+        <w:pStyle w:val="TOC2"/>
+        <w:tabs>
+          <w:tab w:val="left" w:pos="1200"/>
+        </w:tabs>
+        <w:rPr>
+          <w:rFonts w:asciiTheme="minorHAnsi" w:eastAsiaTheme="minorEastAsia" w:hAnsiTheme="minorHAnsi" w:cstheme="minorBidi"/>
+          <w:smallCaps w:val="0"/>
+          <w:noProof/>
+          <w:color w:val="auto"/>
+          <w:sz w:val="22"/>
+          <w:szCs w:val="22"/>
+          <w:lang w:eastAsia="en-US"/>
+        </w:rPr>
+      </w:pPr>
+      <w:r>
+        <w:rPr>
+          <w:rFonts w:asciiTheme="minorHAnsi" w:hAnsiTheme="minorHAnsi" w:cstheme="minorHAnsi"/>
+          <w:noProof/>
+          <w14:scene3d>
+            <w14:camera w14:prst="orthographicFront"/>
+            <w14:lightRig w14:rig="threePt" w14:dir="t">
+              <w14:rot w14:lat="0" w14:lon="0" w14:rev="0"/>
+            </w14:lightRig>
+          </w14:scene3d>
+        </w:rPr>
+        <w:t>2.25.</w:t>
+      </w:r>
+      <w:r>
+        <w:rPr>
+          <w:rFonts w:asciiTheme="minorHAnsi" w:eastAsiaTheme="minorEastAsia" w:hAnsiTheme="minorHAnsi" w:cstheme="minorBidi"/>
+          <w:smallCaps w:val="0"/>
+          <w:noProof/>
+          <w:color w:val="auto"/>
+          <w:sz w:val="22"/>
+          <w:szCs w:val="22"/>
+          <w:lang w:eastAsia="en-US"/>
+        </w:rPr>
+        <w:tab/>
+      </w:r>
+      <w:r>
+        <w:rPr>
+          <w:rFonts w:eastAsia="Calibri"/>
+          <w:noProof/>
+        </w:rPr>
+        <w:t>CWE-862 – Missing Authorization</w:t>
+      </w:r>
+      <w:r>
+        <w:rPr>
+          <w:noProof/>
+        </w:rPr>
+        <w:tab/>
+      </w:r>
+      <w:r>
+        <w:rPr>
+          <w:noProof/>
+        </w:rPr>
+        <w:fldChar w:fldCharType="begin"/>
+      </w:r>
+      <w:r>
+        <w:rPr>
+          <w:noProof/>
+        </w:rPr>
+        <w:instrText xml:space="preserve"> PAGEREF _Toc525646089 \h </w:instrText>
+      </w:r>
+      <w:r>
+        <w:rPr>
+          <w:noProof/>
+        </w:rPr>
+      </w:r>
+      <w:r>
+        <w:rPr>
+          <w:noProof/>
+        </w:rPr>
+        <w:fldChar w:fldCharType="separate"/>
+      </w:r>
+      <w:r>
+        <w:rPr>
+          <w:noProof/>
+        </w:rPr>
+        <w:t>12</w:t>
+      </w:r>
+      <w:r>
+        <w:rPr>
+          <w:noProof/>
+        </w:rPr>
+        <w:fldChar w:fldCharType="end"/>
+      </w:r>
+    </w:p>
+    <w:p>
+      <w:pPr>
+        <w:pStyle w:val="TOC2"/>
+        <w:tabs>
+          <w:tab w:val="left" w:pos="1200"/>
+        </w:tabs>
+        <w:rPr>
+          <w:rFonts w:asciiTheme="minorHAnsi" w:eastAsiaTheme="minorEastAsia" w:hAnsiTheme="minorHAnsi" w:cstheme="minorBidi"/>
+          <w:smallCaps w:val="0"/>
+          <w:noProof/>
+          <w:color w:val="auto"/>
+          <w:sz w:val="22"/>
+          <w:szCs w:val="22"/>
+          <w:lang w:eastAsia="en-US"/>
+        </w:rPr>
+      </w:pPr>
+      <w:r>
+        <w:rPr>
+          <w:rFonts w:asciiTheme="minorHAnsi" w:hAnsiTheme="minorHAnsi" w:cstheme="minorHAnsi"/>
+          <w:noProof/>
+          <w14:scene3d>
+            <w14:camera w14:prst="orthographicFront"/>
+            <w14:lightRig w14:rig="threePt" w14:dir="t">
+              <w14:rot w14:lat="0" w14:lon="0" w14:rev="0"/>
+            </w14:lightRig>
+          </w14:scene3d>
+        </w:rPr>
+        <w:t>2.26.</w:t>
+      </w:r>
+      <w:r>
+        <w:rPr>
+          <w:rFonts w:asciiTheme="minorHAnsi" w:eastAsiaTheme="minorEastAsia" w:hAnsiTheme="minorHAnsi" w:cstheme="minorBidi"/>
+          <w:smallCaps w:val="0"/>
+          <w:noProof/>
+          <w:color w:val="auto"/>
+          <w:sz w:val="22"/>
+          <w:szCs w:val="22"/>
+          <w:lang w:eastAsia="en-US"/>
+        </w:rPr>
+        <w:tab/>
+      </w:r>
+      <w:r>
+        <w:rPr>
+          <w:rFonts w:eastAsia="Calibri"/>
+          <w:noProof/>
+        </w:rPr>
+        <w:t>CWE-863 – Incorrect Authorization</w:t>
+      </w:r>
+      <w:r>
+        <w:rPr>
+          <w:noProof/>
+        </w:rPr>
+        <w:tab/>
+      </w:r>
+      <w:r>
+        <w:rPr>
+          <w:noProof/>
+        </w:rPr>
+        <w:fldChar w:fldCharType="begin"/>
+      </w:r>
+      <w:r>
+        <w:rPr>
+          <w:noProof/>
+        </w:rPr>
+        <w:instrText xml:space="preserve"> PAGEREF _Toc525646090 \h </w:instrText>
+      </w:r>
+      <w:r>
+        <w:rPr>
+          <w:noProof/>
+        </w:rPr>
+      </w:r>
+      <w:r>
+        <w:rPr>
+          <w:noProof/>
+        </w:rPr>
+        <w:fldChar w:fldCharType="separate"/>
+      </w:r>
+      <w:r>
+        <w:rPr>
+          <w:noProof/>
+        </w:rPr>
+        <w:t>13</w:t>
+      </w:r>
+      <w:r>
+        <w:rPr>
+          <w:noProof/>
+        </w:rPr>
+        <w:fldChar w:fldCharType="end"/>
+      </w:r>
+    </w:p>
+    <w:p>
+      <w:pPr>
+        <w:pStyle w:val="TOC1"/>
+        <w:tabs>
+          <w:tab w:val="left" w:pos="737"/>
+        </w:tabs>
+        <w:rPr>
+          <w:rFonts w:asciiTheme="minorHAnsi" w:eastAsiaTheme="minorEastAsia" w:hAnsiTheme="minorHAnsi" w:cstheme="minorBidi"/>
+          <w:b w:val="0"/>
+          <w:caps w:val="0"/>
+          <w:noProof/>
+          <w:color w:val="auto"/>
+          <w:sz w:val="22"/>
+          <w:szCs w:val="22"/>
+          <w:lang w:eastAsia="en-US"/>
+        </w:rPr>
+      </w:pPr>
+      <w:r>
+        <w:rPr>
+          <w:noProof/>
+        </w:rPr>
+        <w:t>3.</w:t>
+      </w:r>
+      <w:r>
+        <w:rPr>
+          <w:rFonts w:asciiTheme="minorHAnsi" w:eastAsiaTheme="minorEastAsia" w:hAnsiTheme="minorHAnsi" w:cstheme="minorBidi"/>
+          <w:b w:val="0"/>
+          <w:caps w:val="0"/>
+          <w:noProof/>
+          <w:color w:val="auto"/>
+          <w:sz w:val="22"/>
+          <w:szCs w:val="22"/>
+          <w:lang w:eastAsia="en-US"/>
+        </w:rPr>
+        <w:tab/>
+      </w:r>
+      <w:r>
+        <w:rPr>
+          <w:noProof/>
+        </w:rPr>
+        <w:t>Appendix</w:t>
+      </w:r>
+      <w:r>
+        <w:rPr>
+          <w:noProof/>
+        </w:rPr>
+        <w:tab/>
+      </w:r>
+      <w:r>
+        <w:rPr>
+          <w:noProof/>
+        </w:rPr>
+        <w:fldChar w:fldCharType="begin"/>
+      </w:r>
+      <w:r>
+        <w:rPr>
+          <w:noProof/>
+        </w:rPr>
+        <w:instrText xml:space="preserve"> PAGEREF _Toc525646091 \h </w:instrText>
+      </w:r>
+      <w:r>
+        <w:rPr>
+          <w:noProof/>
+        </w:rPr>
+      </w:r>
+      <w:r>
+        <w:rPr>
+          <w:noProof/>
+        </w:rPr>
+        <w:fldChar w:fldCharType="separate"/>
+      </w:r>
+      <w:r>
+        <w:rPr>
+          <w:noProof/>
+        </w:rPr>
+        <w:t>14</w:t>
+      </w:r>
+      <w:r>
+        <w:rPr>
+          <w:noProof/>
+        </w:rPr>
+        <w:fldChar w:fldCharType="end"/>
+      </w:r>
+    </w:p>
+    <w:p>
+      <w:pPr>
+        <w:pStyle w:val="TOC2"/>
+        <w:tabs>
+          <w:tab w:val="left" w:pos="1200"/>
+        </w:tabs>
+        <w:rPr>
+          <w:rFonts w:asciiTheme="minorHAnsi" w:eastAsiaTheme="minorEastAsia" w:hAnsiTheme="minorHAnsi" w:cstheme="minorBidi"/>
+          <w:smallCaps w:val="0"/>
+          <w:noProof/>
+          <w:color w:val="auto"/>
+          <w:sz w:val="22"/>
+          <w:szCs w:val="22"/>
+          <w:lang w:eastAsia="en-US"/>
+        </w:rPr>
+      </w:pPr>
+      <w:r>
+        <w:rPr>
+          <w:noProof/>
+          <w14:scene3d>
+            <w14:camera w14:prst="orthographicFront"/>
+            <w14:lightRig w14:rig="threePt" w14:dir="t">
+              <w14:rot w14:lat="0" w14:lon="0" w14:rev="0"/>
+            </w14:lightRig>
+          </w14:scene3d>
+        </w:rPr>
+        <w:t>3.1.</w:t>
+      </w:r>
+      <w:r>
+        <w:rPr>
+          <w:rFonts w:asciiTheme="minorHAnsi" w:eastAsiaTheme="minorEastAsia" w:hAnsiTheme="minorHAnsi" w:cstheme="minorBidi"/>
+          <w:smallCaps w:val="0"/>
+          <w:noProof/>
+          <w:color w:val="auto"/>
+          <w:sz w:val="22"/>
+          <w:szCs w:val="22"/>
+          <w:lang w:eastAsia="en-US"/>
+        </w:rPr>
+        <w:tab/>
+      </w:r>
+      <w:r>
+        <w:rPr>
+          <w:noProof/>
+        </w:rPr>
+        <w:t>About CAST Software Intelligence</w:t>
+      </w:r>
+      <w:r>
+        <w:rPr>
+          <w:noProof/>
+        </w:rPr>
+        <w:tab/>
+      </w:r>
+      <w:r>
+        <w:rPr>
+          <w:noProof/>
+        </w:rPr>
+        <w:fldChar w:fldCharType="begin"/>
+      </w:r>
+      <w:r>
+        <w:rPr>
+          <w:noProof/>
+        </w:rPr>
+        <w:instrText xml:space="preserve"> PAGEREF _Toc525646092 \h </w:instrText>
+      </w:r>
+      <w:r>
+        <w:rPr>
+          <w:noProof/>
+        </w:rPr>
+      </w:r>
+      <w:r>
+        <w:rPr>
+          <w:noProof/>
+        </w:rPr>
+        <w:fldChar w:fldCharType="separate"/>
+      </w:r>
+      <w:r>
+        <w:rPr>
+          <w:noProof/>
+        </w:rPr>
+        <w:t>14</w:t>
+      </w:r>
+      <w:r>
+        <w:rPr>
+          <w:noProof/>
+        </w:rPr>
+        <w:fldChar w:fldCharType="end"/>
+      </w:r>
+    </w:p>
+    <w:p>
+      <w:pPr>
+        <w:pStyle w:val="TOC2"/>
+        <w:tabs>
+          <w:tab w:val="left" w:pos="1200"/>
+        </w:tabs>
+        <w:rPr>
+          <w:rFonts w:asciiTheme="minorHAnsi" w:eastAsiaTheme="minorEastAsia" w:hAnsiTheme="minorHAnsi" w:cstheme="minorBidi"/>
+          <w:smallCaps w:val="0"/>
+          <w:noProof/>
+          <w:color w:val="auto"/>
+          <w:sz w:val="22"/>
+          <w:szCs w:val="22"/>
+          <w:lang w:eastAsia="en-US"/>
+        </w:rPr>
+      </w:pPr>
+      <w:r>
+        <w:rPr>
+          <w:noProof/>
+          <w14:scene3d>
+            <w14:camera w14:prst="orthographicFront"/>
+            <w14:lightRig w14:rig="threePt" w14:dir="t">
+              <w14:rot w14:lat="0" w14:lon="0" w14:rev="0"/>
+            </w14:lightRig>
+          </w14:scene3d>
+        </w:rPr>
+        <w:t>3.2.</w:t>
+      </w:r>
+      <w:r>
+        <w:rPr>
+          <w:rFonts w:asciiTheme="minorHAnsi" w:eastAsiaTheme="minorEastAsia" w:hAnsiTheme="minorHAnsi" w:cstheme="minorBidi"/>
+          <w:smallCaps w:val="0"/>
+          <w:noProof/>
+          <w:color w:val="auto"/>
+          <w:sz w:val="22"/>
+          <w:szCs w:val="22"/>
+          <w:lang w:eastAsia="en-US"/>
+        </w:rPr>
+        <w:tab/>
+      </w:r>
+      <w:r>
+        <w:rPr>
           <w:noProof/>
         </w:rPr>
         <w:t>How CAST AIP Works</w:t>
@@ -8121,7 +8086,7 @@
         <w:rPr>
           <w:noProof/>
         </w:rPr>
-        <w:instrText xml:space="preserve"> PAGEREF _Toc525568932 \h </w:instrText>
+        <w:instrText xml:space="preserve"> PAGEREF _Toc525646093 \h </w:instrText>
       </w:r>
       <w:r>
         <w:rPr>
@@ -8138,7 +8103,7 @@
         <w:rPr>
           <w:noProof/>
         </w:rPr>
-        <w:t>15</w:t>
+        <w:t>14</w:t>
       </w:r>
       <w:r>
         <w:rPr>
@@ -8175,11 +8140,11 @@
         <w:lastRenderedPageBreak/>
         <w:t xml:space="preserve"> </w:t>
       </w:r>
-      <w:bookmarkStart w:id="2" w:name="_Toc525568900"/>
+      <w:bookmarkStart w:id="3" w:name="_Toc525646062"/>
       <w:r>
         <w:t>Introduction</w:t>
       </w:r>
-      <w:bookmarkEnd w:id="2"/>
+      <w:bookmarkEnd w:id="3"/>
     </w:p>
     <w:p>
       <w:pPr>
@@ -8234,22 +8199,22 @@
           <w:lang w:val="en-US"/>
         </w:rPr>
       </w:pPr>
-      <w:bookmarkStart w:id="3" w:name="_Toc380677725"/>
-      <w:bookmarkStart w:id="4" w:name="_Toc525568901"/>
+      <w:bookmarkStart w:id="4" w:name="_Toc380677725"/>
+      <w:bookmarkStart w:id="5" w:name="_Toc525646063"/>
       <w:r>
         <w:rPr>
           <w:lang w:val="en-US"/>
         </w:rPr>
         <w:t xml:space="preserve">Application </w:t>
       </w:r>
-      <w:bookmarkEnd w:id="3"/>
+      <w:bookmarkEnd w:id="4"/>
       <w:r>
         <w:rPr>
           <w:lang w:val="en-US"/>
         </w:rPr>
         <w:t>Characteristics</w:t>
       </w:r>
-      <w:bookmarkEnd w:id="4"/>
+      <w:bookmarkEnd w:id="5"/>
     </w:p>
     <w:p>
       <w:pPr>
@@ -9211,12 +9176,12 @@
           <w:sz w:val="22"/>
         </w:rPr>
       </w:pPr>
-      <w:bookmarkStart w:id="5" w:name="_Toc525568903"/>
+      <w:bookmarkStart w:id="6" w:name="_Toc525646064"/>
       <w:r>
         <w:lastRenderedPageBreak/>
         <w:t>Security Violation Overview</w:t>
       </w:r>
-      <w:bookmarkEnd w:id="5"/>
+      <w:bookmarkEnd w:id="6"/>
     </w:p>
     <w:p>
       <w:pPr>
@@ -9338,7 +9303,7 @@
           <w:rFonts w:eastAsia="Calibri"/>
         </w:rPr>
       </w:pPr>
-      <w:bookmarkStart w:id="6" w:name="_Toc525568904"/>
+      <w:bookmarkStart w:id="7" w:name="_Toc525646065"/>
       <w:r>
         <w:rPr>
           <w:rFonts w:eastAsia="Calibri"/>
@@ -9353,7 +9318,7 @@
         </w:rPr>
         <w:t xml:space="preserve"> violations</w:t>
       </w:r>
-      <w:bookmarkEnd w:id="6"/>
+      <w:bookmarkEnd w:id="7"/>
     </w:p>
     <w:p>
       <w:pPr>
@@ -10042,7 +10007,7 @@
           <w:i/>
           <w:sz w:val="14"/>
         </w:rPr>
-        <w:t>3</w:t>
+        <w:t>2</w:t>
       </w:r>
       <w:r>
         <w:rPr>
@@ -10051,12 +10016,21 @@
         </w:rPr>
         <w:t xml:space="preserve">: </w:t>
       </w:r>
+      <w:proofErr w:type="spellStart"/>
       <w:r>
         <w:rPr>
           <w:i/>
           <w:sz w:val="14"/>
         </w:rPr>
-        <w:t>CWE Top 25</w:t>
+        <w:t>CWE</w:t>
+      </w:r>
+      <w:proofErr w:type="spellEnd"/>
+      <w:r>
+        <w:rPr>
+          <w:i/>
+          <w:sz w:val="14"/>
+        </w:rPr>
+        <w:t xml:space="preserve"> Top 25</w:t>
       </w:r>
       <w:r>
         <w:rPr>
@@ -10109,7 +10083,7 @@
           <w:rFonts w:eastAsia="Calibri"/>
         </w:rPr>
       </w:pPr>
-      <w:bookmarkStart w:id="7" w:name="_Toc525568905"/>
+      <w:bookmarkStart w:id="8" w:name="_Toc525646066"/>
       <w:r>
         <w:rPr>
           <w:rFonts w:eastAsia="Calibri"/>
@@ -10139,7 +10113,7 @@
         </w:rPr>
         <w:t>Improper Limitation of a Pathname to a Restricted Directory ('Path Traversal')</w:t>
       </w:r>
-      <w:bookmarkEnd w:id="7"/>
+      <w:bookmarkEnd w:id="8"/>
     </w:p>
     <w:p>
       <w:pPr>
@@ -10159,13 +10133,23 @@
         </w:rPr>
         <w:t xml:space="preserve">List of </w:t>
       </w:r>
+      <w:proofErr w:type="spellStart"/>
       <w:r>
         <w:rPr>
           <w:rFonts w:asciiTheme="minorHAnsi" w:hAnsiTheme="minorHAnsi" w:cstheme="minorHAnsi"/>
           <w:sz w:val="20"/>
           <w:szCs w:val="20"/>
         </w:rPr>
-        <w:t>CWE - 22</w:t>
+        <w:t>CWE</w:t>
+      </w:r>
+      <w:proofErr w:type="spellEnd"/>
+      <w:r>
+        <w:rPr>
+          <w:rFonts w:asciiTheme="minorHAnsi" w:hAnsiTheme="minorHAnsi" w:cstheme="minorHAnsi"/>
+          <w:sz w:val="20"/>
+          <w:szCs w:val="20"/>
+        </w:rPr>
+        <w:t xml:space="preserve"> - 22</w:t>
       </w:r>
       <w:r>
         <w:rPr>
@@ -10880,9 +10864,7 @@
         <w:pStyle w:val="BodyContent"/>
         <w:ind w:right="657"/>
         <w:rPr>
-          <w:rFonts w:ascii="Verdana" w:hAnsi="Verdana" w:cstheme="minorHAnsi"/>
-          <w:sz w:val="20"/>
-          <w:szCs w:val="20"/>
+          <w:rFonts w:eastAsia="Calibri"/>
         </w:rPr>
       </w:pPr>
       <w:r>
@@ -10899,7 +10881,7 @@
           <w:i/>
           <w:sz w:val="14"/>
         </w:rPr>
-        <w:t>4</w:t>
+        <w:t>3</w:t>
       </w:r>
       <w:r>
         <w:rPr>
@@ -10936,17 +10918,6 @@
     </w:p>
     <w:p>
       <w:pPr>
-        <w:spacing w:after="0" w:line="240" w:lineRule="auto"/>
-        <w:ind w:left="0"/>
-        <w:jc w:val="left"/>
-        <w:rPr>
-          <w:rFonts w:eastAsia="Calibri"/>
-          <w:lang w:eastAsia="en-US"/>
-        </w:rPr>
-      </w:pPr>
-    </w:p>
-    <w:p>
-      <w:pPr>
         <w:pStyle w:val="Heading2"/>
         <w:spacing w:after="0"/>
         <w:ind w:left="540" w:right="657" w:hanging="540"/>
@@ -10955,7 +10926,7 @@
           <w:szCs w:val="20"/>
         </w:rPr>
       </w:pPr>
-      <w:bookmarkStart w:id="8" w:name="_Toc525568906"/>
+      <w:bookmarkStart w:id="9" w:name="_Toc525646067"/>
       <w:r>
         <w:rPr>
           <w:rFonts w:eastAsia="Calibri"/>
@@ -10984,7 +10955,7 @@
         </w:rPr>
         <w:t>Improper Neutralization of Special Elements used in an OS Command ('OS Command Injection')</w:t>
       </w:r>
-      <w:bookmarkEnd w:id="8"/>
+      <w:bookmarkEnd w:id="9"/>
     </w:p>
     <w:p>
       <w:pPr>
@@ -11611,52 +11582,68 @@
         <w:pStyle w:val="BodyContent"/>
         <w:ind w:right="657"/>
         <w:rPr>
+          <w:rFonts w:ascii="Verdana" w:hAnsi="Verdana"/>
+          <w:i/>
+          <w:sz w:val="14"/>
+        </w:rPr>
+      </w:pPr>
+    </w:p>
+    <w:p>
+      <w:pPr>
+        <w:pStyle w:val="BodyContent"/>
+        <w:ind w:right="657"/>
+        <w:rPr>
+          <w:rFonts w:ascii="Verdana" w:hAnsi="Verdana" w:cstheme="minorHAnsi"/>
+          <w:sz w:val="20"/>
+          <w:szCs w:val="20"/>
+        </w:rPr>
+      </w:pPr>
+      <w:r>
+        <w:rPr>
+          <w:rFonts w:ascii="Verdana" w:hAnsi="Verdana"/>
+          <w:i/>
+          <w:sz w:val="14"/>
+        </w:rPr>
+        <w:t xml:space="preserve">Table </w:t>
+      </w:r>
+      <w:r>
+        <w:rPr>
+          <w:rFonts w:ascii="Verdana" w:hAnsi="Verdana"/>
+          <w:i/>
+          <w:sz w:val="14"/>
+        </w:rPr>
+        <w:t>4</w:t>
+      </w:r>
+      <w:r>
+        <w:rPr>
+          <w:rFonts w:ascii="Verdana" w:hAnsi="Verdana"/>
+          <w:i/>
+          <w:sz w:val="14"/>
+        </w:rPr>
+        <w:t xml:space="preserve">: </w:t>
+      </w:r>
+      <w:r>
+        <w:rPr>
+          <w:rFonts w:ascii="Verdana" w:hAnsi="Verdana"/>
+          <w:i/>
+          <w:sz w:val="14"/>
+        </w:rPr>
+        <w:t>CWE-78</w:t>
+      </w:r>
+      <w:r>
+        <w:rPr>
           <w:rFonts w:asciiTheme="minorHAnsi" w:hAnsiTheme="minorHAnsi" w:cstheme="minorHAnsi"/>
           <w:sz w:val="20"/>
           <w:szCs w:val="20"/>
         </w:rPr>
-      </w:pPr>
-    </w:p>
-    <w:p>
-      <w:pPr>
-        <w:pStyle w:val="BodyContent"/>
-        <w:ind w:right="657"/>
-        <w:rPr>
-          <w:rFonts w:ascii="Verdana" w:hAnsi="Verdana" w:cstheme="minorHAnsi"/>
-          <w:sz w:val="20"/>
-          <w:szCs w:val="20"/>
-        </w:rPr>
-      </w:pPr>
+        <w:t xml:space="preserve"> </w:t>
+      </w:r>
       <w:r>
         <w:rPr>
           <w:rFonts w:ascii="Verdana" w:hAnsi="Verdana"/>
           <w:i/>
           <w:sz w:val="14"/>
         </w:rPr>
-        <w:t xml:space="preserve">Table 5: </w:t>
-      </w:r>
-      <w:r>
-        <w:rPr>
-          <w:rFonts w:ascii="Verdana" w:hAnsi="Verdana"/>
-          <w:i/>
-          <w:sz w:val="14"/>
-        </w:rPr>
-        <w:t>CWE-78</w:t>
-      </w:r>
-      <w:r>
-        <w:rPr>
-          <w:rFonts w:asciiTheme="minorHAnsi" w:hAnsiTheme="minorHAnsi" w:cstheme="minorHAnsi"/>
-          <w:sz w:val="20"/>
-          <w:szCs w:val="20"/>
-        </w:rPr>
-        <w:t xml:space="preserve"> </w:t>
-      </w:r>
-      <w:r>
-        <w:rPr>
-          <w:rFonts w:ascii="Verdana" w:hAnsi="Verdana"/>
-          <w:i/>
-          <w:sz w:val="14"/>
-        </w:rPr>
         <w:t>violations</w:t>
       </w:r>
     </w:p>
@@ -11669,7 +11656,7 @@
           <w:rFonts w:eastAsia="Calibri"/>
         </w:rPr>
       </w:pPr>
-      <w:bookmarkStart w:id="9" w:name="_Toc525568907"/>
+      <w:bookmarkStart w:id="10" w:name="_Toc525646068"/>
       <w:r>
         <w:rPr>
           <w:rFonts w:eastAsia="Calibri"/>
@@ -11698,7 +11685,7 @@
         </w:rPr>
         <w:t>Improper Neutralization of Input During Web Page Generation ('Cross-site Scripting')</w:t>
       </w:r>
-      <w:bookmarkEnd w:id="9"/>
+      <w:bookmarkEnd w:id="10"/>
     </w:p>
     <w:p>
       <w:pPr>
@@ -12335,17 +12322,6 @@
     </w:tbl>
     <w:p>
       <w:pPr>
-        <w:pStyle w:val="BodyContent"/>
-        <w:ind w:right="657"/>
-        <w:rPr>
-          <w:rFonts w:asciiTheme="minorHAnsi" w:hAnsiTheme="minorHAnsi" w:cstheme="minorHAnsi"/>
-          <w:sz w:val="20"/>
-          <w:szCs w:val="20"/>
-        </w:rPr>
-      </w:pPr>
-    </w:p>
-    <w:p>
-      <w:pPr>
         <w:spacing w:after="0" w:line="240" w:lineRule="auto"/>
         <w:ind w:left="0"/>
         <w:jc w:val="left"/>
@@ -12354,32 +12330,75 @@
           <w:sz w:val="14"/>
         </w:rPr>
       </w:pPr>
-      <w:r>
+    </w:p>
+    <w:p>
+      <w:pPr>
+        <w:spacing w:after="0" w:line="240" w:lineRule="auto"/>
+        <w:ind w:left="0"/>
+        <w:jc w:val="left"/>
         <w:rPr>
           <w:i/>
           <w:sz w:val="14"/>
         </w:rPr>
-        <w:t xml:space="preserve">Table 6: </w:t>
-      </w:r>
+      </w:pPr>
       <w:r>
         <w:rPr>
           <w:i/>
           <w:sz w:val="14"/>
         </w:rPr>
-        <w:t>CWE-79</w:t>
-      </w:r>
-      <w:r>
-        <w:rPr>
-          <w:rFonts w:eastAsia="Calibri"/>
-        </w:rPr>
-        <w:t xml:space="preserve"> </w:t>
+        <w:t xml:space="preserve">Table </w:t>
       </w:r>
       <w:r>
         <w:rPr>
           <w:i/>
           <w:sz w:val="14"/>
         </w:rPr>
+        <w:t>5</w:t>
+      </w:r>
+      <w:r>
+        <w:rPr>
+          <w:i/>
+          <w:sz w:val="14"/>
+        </w:rPr>
+        <w:t xml:space="preserve">: </w:t>
+      </w:r>
+      <w:r>
+        <w:rPr>
+          <w:i/>
+          <w:sz w:val="14"/>
+        </w:rPr>
+        <w:t>CWE-79</w:t>
+      </w:r>
+      <w:r>
+        <w:rPr>
+          <w:rFonts w:eastAsia="Calibri"/>
+        </w:rPr>
+        <w:t xml:space="preserve"> </w:t>
+      </w:r>
+      <w:r>
+        <w:rPr>
+          <w:i/>
+          <w:sz w:val="14"/>
+        </w:rPr>
         <w:t>violations</w:t>
+      </w:r>
+    </w:p>
+    <w:p>
+      <w:pPr>
+        <w:spacing w:after="0" w:line="240" w:lineRule="auto"/>
+        <w:ind w:left="0"/>
+        <w:jc w:val="left"/>
+        <w:rPr>
+          <w:i/>
+          <w:sz w:val="14"/>
+        </w:rPr>
+      </w:pPr>
+      <w:r>
+        <w:rPr>
+          <w:i/>
+          <w:sz w:val="14"/>
+        </w:rPr>
+        <w:br w:type="page"/>
       </w:r>
     </w:p>
     <w:p>
@@ -12391,7 +12410,7 @@
           <w:rFonts w:eastAsia="Calibri"/>
         </w:rPr>
       </w:pPr>
-      <w:bookmarkStart w:id="10" w:name="_Toc525568908"/>
+      <w:bookmarkStart w:id="11" w:name="_Toc525646069"/>
       <w:r>
         <w:rPr>
           <w:rFonts w:eastAsia="Calibri"/>
@@ -12421,7 +12440,7 @@
         </w:rPr>
         <w:t>Improper Neutralization of Special Elements used in an SQL Command ('SQL Injection')</w:t>
       </w:r>
-      <w:bookmarkEnd w:id="10"/>
+      <w:bookmarkEnd w:id="11"/>
     </w:p>
     <w:p>
       <w:pPr>
@@ -12520,8 +12539,6 @@
               </w:rPr>
               <w:t>Rules</w:t>
             </w:r>
-            <w:bookmarkStart w:id="11" w:name="_GoBack"/>
-            <w:bookmarkEnd w:id="11"/>
           </w:p>
         </w:tc>
         <w:tc>
@@ -13053,12 +13070,12 @@
     </w:tbl>
     <w:p>
       <w:pPr>
-        <w:pStyle w:val="BodyContent"/>
-        <w:ind w:right="657"/>
-        <w:rPr>
-          <w:rFonts w:asciiTheme="minorHAnsi" w:hAnsiTheme="minorHAnsi" w:cstheme="minorHAnsi"/>
-          <w:sz w:val="20"/>
-          <w:szCs w:val="20"/>
+        <w:spacing w:after="0" w:line="240" w:lineRule="auto"/>
+        <w:ind w:left="0"/>
+        <w:jc w:val="left"/>
+        <w:rPr>
+          <w:i/>
+          <w:sz w:val="14"/>
         </w:rPr>
       </w:pPr>
     </w:p>
@@ -13079,7 +13096,21 @@
           <w:i/>
           <w:sz w:val="14"/>
         </w:rPr>
-        <w:t xml:space="preserve">Table 7: </w:t>
+        <w:t xml:space="preserve">Table </w:t>
+      </w:r>
+      <w:r>
+        <w:rPr>
+          <w:i/>
+          <w:sz w:val="14"/>
+        </w:rPr>
+        <w:t>6</w:t>
+      </w:r>
+      <w:r>
+        <w:rPr>
+          <w:i/>
+          <w:sz w:val="14"/>
+        </w:rPr>
+        <w:t xml:space="preserve">: </w:t>
       </w:r>
       <w:r>
         <w:rPr>
@@ -13125,7 +13156,7 @@
           <w:rFonts w:eastAsia="Calibri"/>
         </w:rPr>
       </w:pPr>
-      <w:bookmarkStart w:id="12" w:name="_Toc525568909"/>
+      <w:bookmarkStart w:id="12" w:name="_Toc525646070"/>
       <w:r>
         <w:rPr>
           <w:rFonts w:eastAsia="Calibri"/>
@@ -13787,12 +13818,12 @@
     </w:tbl>
     <w:p>
       <w:pPr>
-        <w:pStyle w:val="BodyContent"/>
-        <w:ind w:right="657"/>
-        <w:rPr>
-          <w:rFonts w:asciiTheme="minorHAnsi" w:hAnsiTheme="minorHAnsi" w:cstheme="minorHAnsi"/>
-          <w:sz w:val="20"/>
-          <w:szCs w:val="20"/>
+        <w:spacing w:after="0" w:line="240" w:lineRule="auto"/>
+        <w:ind w:left="0"/>
+        <w:jc w:val="left"/>
+        <w:rPr>
+          <w:i/>
+          <w:sz w:val="14"/>
         </w:rPr>
       </w:pPr>
     </w:p>
@@ -13813,7 +13844,21 @@
           <w:i/>
           <w:sz w:val="14"/>
         </w:rPr>
-        <w:t xml:space="preserve">Table 8: </w:t>
+        <w:t xml:space="preserve">Table </w:t>
+      </w:r>
+      <w:r>
+        <w:rPr>
+          <w:i/>
+          <w:sz w:val="14"/>
+        </w:rPr>
+        <w:t>7</w:t>
+      </w:r>
+      <w:r>
+        <w:rPr>
+          <w:i/>
+          <w:sz w:val="14"/>
+        </w:rPr>
+        <w:t xml:space="preserve">: </w:t>
       </w:r>
       <w:r>
         <w:rPr>
@@ -13857,7 +13902,7 @@
           <w:szCs w:val="20"/>
         </w:rPr>
       </w:pPr>
-      <w:bookmarkStart w:id="13" w:name="_Toc525568910"/>
+      <w:bookmarkStart w:id="13" w:name="_Toc525646071"/>
       <w:r>
         <w:rPr>
           <w:rFonts w:eastAsia="Calibri"/>
@@ -14520,17 +14565,6 @@
     </w:tbl>
     <w:p>
       <w:pPr>
-        <w:pStyle w:val="BodyContent"/>
-        <w:ind w:right="657"/>
-        <w:rPr>
-          <w:rFonts w:asciiTheme="minorHAnsi" w:hAnsiTheme="minorHAnsi" w:cstheme="minorHAnsi"/>
-          <w:sz w:val="20"/>
-          <w:szCs w:val="20"/>
-        </w:rPr>
-      </w:pPr>
-    </w:p>
-    <w:p>
-      <w:pPr>
         <w:spacing w:after="0" w:line="240" w:lineRule="auto"/>
         <w:ind w:left="0"/>
         <w:jc w:val="left"/>
@@ -14539,34 +14573,6 @@
           <w:sz w:val="14"/>
         </w:rPr>
       </w:pPr>
-      <w:r>
-        <w:rPr>
-          <w:i/>
-          <w:sz w:val="14"/>
-        </w:rPr>
-        <w:t xml:space="preserve">Table 9: </w:t>
-      </w:r>
-      <w:r>
-        <w:rPr>
-          <w:i/>
-          <w:sz w:val="14"/>
-        </w:rPr>
-        <w:t>CWE-1</w:t>
-      </w:r>
-      <w:r>
-        <w:rPr>
-          <w:i/>
-          <w:sz w:val="14"/>
-        </w:rPr>
-        <w:t>31</w:t>
-      </w:r>
-      <w:r>
-        <w:rPr>
-          <w:i/>
-          <w:sz w:val="14"/>
-        </w:rPr>
-        <w:t xml:space="preserve"> violations</w:t>
-      </w:r>
     </w:p>
     <w:p>
       <w:pPr>
@@ -14583,6 +14589,59 @@
           <w:i/>
           <w:sz w:val="14"/>
         </w:rPr>
+        <w:t xml:space="preserve">Table </w:t>
+      </w:r>
+      <w:r>
+        <w:rPr>
+          <w:i/>
+          <w:sz w:val="14"/>
+        </w:rPr>
+        <w:t>8</w:t>
+      </w:r>
+      <w:r>
+        <w:rPr>
+          <w:i/>
+          <w:sz w:val="14"/>
+        </w:rPr>
+        <w:t xml:space="preserve">: </w:t>
+      </w:r>
+      <w:r>
+        <w:rPr>
+          <w:i/>
+          <w:sz w:val="14"/>
+        </w:rPr>
+        <w:t>CWE-1</w:t>
+      </w:r>
+      <w:r>
+        <w:rPr>
+          <w:i/>
+          <w:sz w:val="14"/>
+        </w:rPr>
+        <w:t>31</w:t>
+      </w:r>
+      <w:r>
+        <w:rPr>
+          <w:i/>
+          <w:sz w:val="14"/>
+        </w:rPr>
+        <w:t xml:space="preserve"> violations</w:t>
+      </w:r>
+    </w:p>
+    <w:p>
+      <w:pPr>
+        <w:spacing w:after="0" w:line="240" w:lineRule="auto"/>
+        <w:ind w:left="0"/>
+        <w:jc w:val="left"/>
+        <w:rPr>
+          <w:i/>
+          <w:sz w:val="14"/>
+        </w:rPr>
+      </w:pPr>
+      <w:r>
+        <w:rPr>
+          <w:i/>
+          <w:sz w:val="14"/>
+        </w:rPr>
         <w:br w:type="page"/>
       </w:r>
     </w:p>
@@ -14596,7 +14655,7 @@
           <w:szCs w:val="20"/>
         </w:rPr>
       </w:pPr>
-      <w:bookmarkStart w:id="14" w:name="_Toc525568911"/>
+      <w:bookmarkStart w:id="14" w:name="_Toc525646072"/>
       <w:r>
         <w:rPr>
           <w:rFonts w:eastAsia="Calibri"/>
@@ -15267,12 +15326,12 @@
     </w:tbl>
     <w:p>
       <w:pPr>
-        <w:pStyle w:val="BodyContent"/>
-        <w:ind w:right="657"/>
-        <w:rPr>
-          <w:rFonts w:asciiTheme="minorHAnsi" w:hAnsiTheme="minorHAnsi" w:cstheme="minorHAnsi"/>
-          <w:sz w:val="20"/>
-          <w:szCs w:val="20"/>
+        <w:spacing w:after="0" w:line="240" w:lineRule="auto"/>
+        <w:ind w:left="0"/>
+        <w:jc w:val="left"/>
+        <w:rPr>
+          <w:i/>
+          <w:sz w:val="14"/>
         </w:rPr>
       </w:pPr>
     </w:p>
@@ -15293,7 +15352,21 @@
           <w:i/>
           <w:sz w:val="14"/>
         </w:rPr>
-        <w:t xml:space="preserve">Table 10: </w:t>
+        <w:t xml:space="preserve">Table </w:t>
+      </w:r>
+      <w:r>
+        <w:rPr>
+          <w:i/>
+          <w:sz w:val="14"/>
+        </w:rPr>
+        <w:t>9</w:t>
+      </w:r>
+      <w:r>
+        <w:rPr>
+          <w:i/>
+          <w:sz w:val="14"/>
+        </w:rPr>
+        <w:t xml:space="preserve">: </w:t>
       </w:r>
       <w:r>
         <w:rPr>
@@ -15334,7 +15407,7 @@
           <w:szCs w:val="20"/>
         </w:rPr>
       </w:pPr>
-      <w:bookmarkStart w:id="15" w:name="_Toc525568912"/>
+      <w:bookmarkStart w:id="15" w:name="_Toc525646073"/>
       <w:r>
         <w:rPr>
           <w:rFonts w:eastAsia="Calibri"/>
@@ -15371,17 +15444,6 @@
         <w:t>Integer Overflow or Wraparound</w:t>
       </w:r>
       <w:bookmarkEnd w:id="15"/>
-    </w:p>
-    <w:p>
-      <w:pPr>
-        <w:pStyle w:val="BodyContent"/>
-        <w:ind w:right="657"/>
-        <w:rPr>
-          <w:rFonts w:asciiTheme="minorHAnsi" w:hAnsiTheme="minorHAnsi" w:cstheme="minorHAnsi"/>
-          <w:sz w:val="20"/>
-          <w:szCs w:val="20"/>
-        </w:rPr>
-      </w:pPr>
     </w:p>
     <w:p>
       <w:pPr>
@@ -16041,7 +16103,21 @@
           <w:i/>
           <w:sz w:val="14"/>
         </w:rPr>
-        <w:t xml:space="preserve">Table 11: </w:t>
+        <w:t>Table 1</w:t>
+      </w:r>
+      <w:r>
+        <w:rPr>
+          <w:i/>
+          <w:sz w:val="14"/>
+        </w:rPr>
+        <w:t>0</w:t>
+      </w:r>
+      <w:r>
+        <w:rPr>
+          <w:i/>
+          <w:sz w:val="14"/>
+        </w:rPr>
+        <w:t xml:space="preserve">: </w:t>
       </w:r>
       <w:r>
         <w:rPr>
@@ -16075,7 +16151,7 @@
           <w:szCs w:val="20"/>
         </w:rPr>
       </w:pPr>
-      <w:bookmarkStart w:id="16" w:name="_Toc525568913"/>
+      <w:bookmarkStart w:id="16" w:name="_Toc525646074"/>
       <w:r>
         <w:rPr>
           <w:rFonts w:eastAsia="Calibri"/>
@@ -16105,17 +16181,6 @@
         <w:t>Execution with Unnecessary Privileges</w:t>
       </w:r>
       <w:bookmarkEnd w:id="16"/>
-    </w:p>
-    <w:p>
-      <w:pPr>
-        <w:pStyle w:val="BodyContent"/>
-        <w:ind w:right="657"/>
-        <w:rPr>
-          <w:rFonts w:asciiTheme="minorHAnsi" w:hAnsiTheme="minorHAnsi" w:cstheme="minorHAnsi"/>
-          <w:sz w:val="20"/>
-          <w:szCs w:val="20"/>
-        </w:rPr>
-      </w:pPr>
     </w:p>
     <w:p>
       <w:pPr>
@@ -16775,7 +16840,21 @@
           <w:i/>
           <w:sz w:val="14"/>
         </w:rPr>
-        <w:t xml:space="preserve">Table 12: </w:t>
+        <w:t>Table 1</w:t>
+      </w:r>
+      <w:r>
+        <w:rPr>
+          <w:i/>
+          <w:sz w:val="14"/>
+        </w:rPr>
+        <w:t>1</w:t>
+      </w:r>
+      <w:r>
+        <w:rPr>
+          <w:i/>
+          <w:sz w:val="14"/>
+        </w:rPr>
+        <w:t xml:space="preserve">: </w:t>
       </w:r>
       <w:r>
         <w:rPr>
@@ -16829,7 +16908,7 @@
           <w:szCs w:val="20"/>
         </w:rPr>
       </w:pPr>
-      <w:bookmarkStart w:id="17" w:name="_Toc525568914"/>
+      <w:bookmarkStart w:id="17" w:name="_Toc525646075"/>
       <w:r>
         <w:rPr>
           <w:rFonts w:eastAsia="Calibri"/>
@@ -16867,17 +16946,6 @@
         <w:t>Missing Authentication for Critical Function</w:t>
       </w:r>
       <w:bookmarkEnd w:id="17"/>
-    </w:p>
-    <w:p>
-      <w:pPr>
-        <w:pStyle w:val="BodyContent"/>
-        <w:ind w:right="657"/>
-        <w:rPr>
-          <w:rFonts w:asciiTheme="minorHAnsi" w:hAnsiTheme="minorHAnsi" w:cstheme="minorHAnsi"/>
-          <w:sz w:val="20"/>
-          <w:szCs w:val="20"/>
-        </w:rPr>
-      </w:pPr>
     </w:p>
     <w:p>
       <w:pPr>
@@ -17582,7 +17650,7 @@
           <w:szCs w:val="20"/>
         </w:rPr>
       </w:pPr>
-      <w:bookmarkStart w:id="18" w:name="_Toc525568915"/>
+      <w:bookmarkStart w:id="18" w:name="_Toc525646076"/>
       <w:r>
         <w:rPr>
           <w:rFonts w:eastAsia="Calibri"/>
@@ -17619,17 +17687,6 @@
         <w:t>Improper Restriction of Excessive Authentication Attempts</w:t>
       </w:r>
       <w:bookmarkEnd w:id="18"/>
-    </w:p>
-    <w:p>
-      <w:pPr>
-        <w:pStyle w:val="BodyContent"/>
-        <w:ind w:right="657"/>
-        <w:rPr>
-          <w:rFonts w:asciiTheme="minorHAnsi" w:hAnsiTheme="minorHAnsi" w:cstheme="minorHAnsi"/>
-          <w:sz w:val="20"/>
-          <w:szCs w:val="20"/>
-        </w:rPr>
-      </w:pPr>
     </w:p>
     <w:p>
       <w:pPr>
@@ -18289,7 +18346,21 @@
           <w:i/>
           <w:sz w:val="14"/>
         </w:rPr>
-        <w:t xml:space="preserve">Table 12: </w:t>
+        <w:t>Table 1</w:t>
+      </w:r>
+      <w:r>
+        <w:rPr>
+          <w:i/>
+          <w:sz w:val="14"/>
+        </w:rPr>
+        <w:t>3</w:t>
+      </w:r>
+      <w:r>
+        <w:rPr>
+          <w:i/>
+          <w:sz w:val="14"/>
+        </w:rPr>
+        <w:t xml:space="preserve">: </w:t>
       </w:r>
       <w:r>
         <w:rPr>
@@ -18336,7 +18407,7 @@
           <w:szCs w:val="20"/>
         </w:rPr>
       </w:pPr>
-      <w:bookmarkStart w:id="19" w:name="_Toc525568916"/>
+      <w:bookmarkStart w:id="19" w:name="_Toc525646077"/>
       <w:r>
         <w:rPr>
           <w:rFonts w:eastAsia="Calibri"/>
@@ -18373,17 +18444,6 @@
         <w:t>Missing Encryption of Sensitive Data</w:t>
       </w:r>
       <w:bookmarkEnd w:id="19"/>
-    </w:p>
-    <w:p>
-      <w:pPr>
-        <w:pStyle w:val="BodyContent"/>
-        <w:ind w:right="657"/>
-        <w:rPr>
-          <w:rFonts w:asciiTheme="minorHAnsi" w:hAnsiTheme="minorHAnsi" w:cstheme="minorHAnsi"/>
-          <w:sz w:val="20"/>
-          <w:szCs w:val="20"/>
-        </w:rPr>
-      </w:pPr>
     </w:p>
     <w:p>
       <w:pPr>
@@ -19043,40 +19103,63 @@
           <w:i/>
           <w:sz w:val="14"/>
         </w:rPr>
-        <w:t xml:space="preserve">Table 12: </w:t>
+        <w:t>Table 1</w:t>
       </w:r>
       <w:r>
         <w:rPr>
           <w:i/>
           <w:sz w:val="14"/>
         </w:rPr>
-        <w:t>CWE-</w:t>
+        <w:t>4</w:t>
       </w:r>
       <w:r>
         <w:rPr>
           <w:i/>
           <w:sz w:val="14"/>
         </w:rPr>
-        <w:t>311</w:t>
+        <w:t xml:space="preserve">: </w:t>
       </w:r>
       <w:r>
         <w:rPr>
           <w:i/>
           <w:sz w:val="14"/>
         </w:rPr>
+        <w:t>CWE-</w:t>
+      </w:r>
+      <w:r>
+        <w:rPr>
+          <w:i/>
+          <w:sz w:val="14"/>
+        </w:rPr>
+        <w:t>311</w:t>
+      </w:r>
+      <w:r>
+        <w:rPr>
+          <w:i/>
+          <w:sz w:val="14"/>
+        </w:rPr>
         <w:t xml:space="preserve"> violations</w:t>
       </w:r>
     </w:p>
     <w:p>
       <w:pPr>
-        <w:pStyle w:val="BodyContent"/>
-        <w:ind w:right="657"/>
+        <w:spacing w:after="0" w:line="240" w:lineRule="auto"/>
+        <w:ind w:left="0"/>
+        <w:jc w:val="left"/>
+        <w:rPr>
+          <w:rFonts w:asciiTheme="minorHAnsi" w:eastAsia="Perpetua" w:hAnsiTheme="minorHAnsi" w:cstheme="minorHAnsi"/>
+          <w:color w:val="000000"/>
+          <w:sz w:val="20"/>
+          <w:lang w:eastAsia="en-US"/>
+        </w:rPr>
+      </w:pPr>
+      <w:r>
         <w:rPr>
           <w:rFonts w:asciiTheme="minorHAnsi" w:hAnsiTheme="minorHAnsi" w:cstheme="minorHAnsi"/>
           <w:sz w:val="20"/>
-          <w:szCs w:val="20"/>
-        </w:rPr>
-      </w:pPr>
+        </w:rPr>
+        <w:br w:type="page"/>
+      </w:r>
     </w:p>
     <w:p>
       <w:pPr>
@@ -19088,7 +19171,7 @@
           <w:szCs w:val="20"/>
         </w:rPr>
       </w:pPr>
-      <w:bookmarkStart w:id="20" w:name="_Toc525568917"/>
+      <w:bookmarkStart w:id="20" w:name="_Toc525646078"/>
       <w:r>
         <w:rPr>
           <w:rFonts w:eastAsia="Calibri"/>
@@ -19126,17 +19209,6 @@
         <w:t>Use of a Broken or Risky Cryptographic Algorithm</w:t>
       </w:r>
       <w:bookmarkEnd w:id="20"/>
-    </w:p>
-    <w:p>
-      <w:pPr>
-        <w:pStyle w:val="BodyContent"/>
-        <w:ind w:right="657"/>
-        <w:rPr>
-          <w:rFonts w:asciiTheme="minorHAnsi" w:hAnsiTheme="minorHAnsi" w:cstheme="minorHAnsi"/>
-          <w:sz w:val="20"/>
-          <w:szCs w:val="20"/>
-        </w:rPr>
-      </w:pPr>
     </w:p>
     <w:p>
       <w:pPr>
@@ -19796,7 +19868,21 @@
           <w:i/>
           <w:sz w:val="14"/>
         </w:rPr>
-        <w:t xml:space="preserve">Table 12: </w:t>
+        <w:t>Table 1</w:t>
+      </w:r>
+      <w:r>
+        <w:rPr>
+          <w:i/>
+          <w:sz w:val="14"/>
+        </w:rPr>
+        <w:t>5</w:t>
+      </w:r>
+      <w:r>
+        <w:rPr>
+          <w:i/>
+          <w:sz w:val="14"/>
+        </w:rPr>
+        <w:t xml:space="preserve">: </w:t>
       </w:r>
       <w:r>
         <w:rPr>
@@ -19841,7 +19927,7 @@
           <w:szCs w:val="20"/>
         </w:rPr>
       </w:pPr>
-      <w:bookmarkStart w:id="21" w:name="_Toc525568918"/>
+      <w:bookmarkStart w:id="21" w:name="_Toc525646079"/>
       <w:r>
         <w:rPr>
           <w:rFonts w:eastAsia="Calibri"/>
@@ -19871,17 +19957,6 @@
         <w:t>Cross-Site Request Forgery (CSRF)</w:t>
       </w:r>
       <w:bookmarkEnd w:id="21"/>
-    </w:p>
-    <w:p>
-      <w:pPr>
-        <w:pStyle w:val="BodyContent"/>
-        <w:ind w:right="657"/>
-        <w:rPr>
-          <w:rFonts w:asciiTheme="minorHAnsi" w:hAnsiTheme="minorHAnsi" w:cstheme="minorHAnsi"/>
-          <w:sz w:val="20"/>
-          <w:szCs w:val="20"/>
-        </w:rPr>
-      </w:pPr>
     </w:p>
     <w:p>
       <w:pPr>
@@ -20539,7 +20614,21 @@
           <w:i/>
           <w:sz w:val="14"/>
         </w:rPr>
-        <w:t xml:space="preserve">Table 12: </w:t>
+        <w:t>Table 1</w:t>
+      </w:r>
+      <w:r>
+        <w:rPr>
+          <w:i/>
+          <w:sz w:val="14"/>
+        </w:rPr>
+        <w:t>6</w:t>
+      </w:r>
+      <w:r>
+        <w:rPr>
+          <w:i/>
+          <w:sz w:val="14"/>
+        </w:rPr>
+        <w:t xml:space="preserve">: </w:t>
       </w:r>
       <w:r>
         <w:rPr>
@@ -20586,7 +20675,7 @@
           <w:szCs w:val="20"/>
         </w:rPr>
       </w:pPr>
-      <w:bookmarkStart w:id="22" w:name="_Toc525568919"/>
+      <w:bookmarkStart w:id="22" w:name="_Toc525646080"/>
       <w:r>
         <w:rPr>
           <w:rFonts w:eastAsia="Calibri"/>
@@ -20616,17 +20705,6 @@
         <w:t>Unrestricted Upload of File with Dangerous Type</w:t>
       </w:r>
       <w:bookmarkEnd w:id="22"/>
-    </w:p>
-    <w:p>
-      <w:pPr>
-        <w:pStyle w:val="BodyContent"/>
-        <w:ind w:right="657"/>
-        <w:rPr>
-          <w:rFonts w:asciiTheme="minorHAnsi" w:hAnsiTheme="minorHAnsi" w:cstheme="minorHAnsi"/>
-          <w:sz w:val="20"/>
-          <w:szCs w:val="20"/>
-        </w:rPr>
-      </w:pPr>
     </w:p>
     <w:p>
       <w:pPr>
@@ -21275,18 +21353,30 @@
         <w:ind w:left="0"/>
         <w:jc w:val="left"/>
         <w:rPr>
-          <w:rFonts w:asciiTheme="minorHAnsi" w:eastAsia="Perpetua" w:hAnsiTheme="minorHAnsi" w:cstheme="minorHAnsi"/>
-          <w:color w:val="000000"/>
-          <w:sz w:val="20"/>
-          <w:lang w:eastAsia="en-US"/>
-        </w:rPr>
-      </w:pPr>
-      <w:r>
-        <w:rPr>
           <w:i/>
           <w:sz w:val="14"/>
         </w:rPr>
-        <w:t xml:space="preserve">Table 12: </w:t>
+      </w:pPr>
+      <w:r>
+        <w:rPr>
+          <w:i/>
+          <w:sz w:val="14"/>
+        </w:rPr>
+        <w:t>Table 1</w:t>
+      </w:r>
+      <w:r>
+        <w:rPr>
+          <w:i/>
+          <w:sz w:val="14"/>
+        </w:rPr>
+        <w:t>7</w:t>
+      </w:r>
+      <w:r>
+        <w:rPr>
+          <w:i/>
+          <w:sz w:val="14"/>
+        </w:rPr>
+        <w:t xml:space="preserve">: </w:t>
       </w:r>
       <w:r>
         <w:rPr>
@@ -21316,12 +21406,17 @@
         <w:ind w:left="0"/>
         <w:jc w:val="left"/>
         <w:rPr>
-          <w:rFonts w:asciiTheme="minorHAnsi" w:eastAsia="Perpetua" w:hAnsiTheme="minorHAnsi" w:cstheme="minorHAnsi"/>
-          <w:color w:val="000000"/>
-          <w:sz w:val="20"/>
-          <w:lang w:eastAsia="en-US"/>
-        </w:rPr>
-      </w:pPr>
+          <w:i/>
+          <w:sz w:val="14"/>
+        </w:rPr>
+      </w:pPr>
+      <w:r>
+        <w:rPr>
+          <w:i/>
+          <w:sz w:val="14"/>
+        </w:rPr>
+        <w:br w:type="page"/>
+      </w:r>
     </w:p>
     <w:p>
       <w:pPr>
@@ -21333,7 +21428,7 @@
           <w:lang w:val="en-US"/>
         </w:rPr>
       </w:pPr>
-      <w:bookmarkStart w:id="23" w:name="_Toc525568920"/>
+      <w:bookmarkStart w:id="23" w:name="_Toc525646081"/>
       <w:r>
         <w:rPr>
           <w:rFonts w:eastAsia="Calibri"/>
@@ -21371,17 +21466,6 @@
         <w:t>Download of Code Without Integrity Check</w:t>
       </w:r>
       <w:bookmarkEnd w:id="23"/>
-    </w:p>
-    <w:p>
-      <w:pPr>
-        <w:pStyle w:val="BodyContent"/>
-        <w:ind w:right="657"/>
-        <w:rPr>
-          <w:rFonts w:asciiTheme="minorHAnsi" w:hAnsiTheme="minorHAnsi" w:cstheme="minorHAnsi"/>
-          <w:sz w:val="20"/>
-          <w:szCs w:val="20"/>
-        </w:rPr>
-      </w:pPr>
     </w:p>
     <w:p>
       <w:pPr>
@@ -22039,7 +22123,21 @@
           <w:i/>
           <w:sz w:val="14"/>
         </w:rPr>
-        <w:t xml:space="preserve">Table 12: </w:t>
+        <w:t>Table 1</w:t>
+      </w:r>
+      <w:r>
+        <w:rPr>
+          <w:i/>
+          <w:sz w:val="14"/>
+        </w:rPr>
+        <w:t>8</w:t>
+      </w:r>
+      <w:r>
+        <w:rPr>
+          <w:i/>
+          <w:sz w:val="14"/>
+        </w:rPr>
+        <w:t xml:space="preserve">: </w:t>
       </w:r>
       <w:r>
         <w:rPr>
@@ -22086,7 +22184,7 @@
           <w:szCs w:val="20"/>
         </w:rPr>
       </w:pPr>
-      <w:bookmarkStart w:id="24" w:name="_Toc525568921"/>
+      <w:bookmarkStart w:id="24" w:name="_Toc525646082"/>
       <w:r>
         <w:rPr>
           <w:rFonts w:eastAsia="Calibri"/>
@@ -22116,17 +22214,6 @@
         <w:t>URL Redirection to Untrusted Site ('Open Redirect')</w:t>
       </w:r>
       <w:bookmarkEnd w:id="24"/>
-    </w:p>
-    <w:p>
-      <w:pPr>
-        <w:pStyle w:val="BodyContent"/>
-        <w:ind w:right="657"/>
-        <w:rPr>
-          <w:rFonts w:asciiTheme="minorHAnsi" w:hAnsiTheme="minorHAnsi" w:cstheme="minorHAnsi"/>
-          <w:sz w:val="20"/>
-          <w:szCs w:val="20"/>
-        </w:rPr>
-      </w:pPr>
     </w:p>
     <w:p>
       <w:pPr>
@@ -22786,7 +22873,21 @@
           <w:i/>
           <w:sz w:val="14"/>
         </w:rPr>
-        <w:t xml:space="preserve">Table 12: </w:t>
+        <w:t>Table 1</w:t>
+      </w:r>
+      <w:r>
+        <w:rPr>
+          <w:i/>
+          <w:sz w:val="14"/>
+        </w:rPr>
+        <w:t>9</w:t>
+      </w:r>
+      <w:r>
+        <w:rPr>
+          <w:i/>
+          <w:sz w:val="14"/>
+        </w:rPr>
+        <w:t xml:space="preserve">: </w:t>
       </w:r>
       <w:r>
         <w:rPr>
@@ -22833,7 +22934,7 @@
           <w:szCs w:val="20"/>
         </w:rPr>
       </w:pPr>
-      <w:bookmarkStart w:id="25" w:name="_Toc525568922"/>
+      <w:bookmarkStart w:id="25" w:name="_Toc525646083"/>
       <w:r>
         <w:rPr>
           <w:rFonts w:eastAsia="Calibri"/>
@@ -22863,17 +22964,6 @@
         <w:t>Use of Potentially Dangerous Function</w:t>
       </w:r>
       <w:bookmarkEnd w:id="25"/>
-    </w:p>
-    <w:p>
-      <w:pPr>
-        <w:pStyle w:val="BodyContent"/>
-        <w:ind w:right="657"/>
-        <w:rPr>
-          <w:rFonts w:asciiTheme="minorHAnsi" w:hAnsiTheme="minorHAnsi" w:cstheme="minorHAnsi"/>
-          <w:sz w:val="20"/>
-          <w:szCs w:val="20"/>
-        </w:rPr>
-      </w:pPr>
     </w:p>
     <w:p>
       <w:pPr>
@@ -23522,18 +23612,30 @@
         <w:ind w:left="0"/>
         <w:jc w:val="left"/>
         <w:rPr>
-          <w:rFonts w:asciiTheme="minorHAnsi" w:eastAsia="Perpetua" w:hAnsiTheme="minorHAnsi" w:cstheme="minorHAnsi"/>
-          <w:color w:val="000000"/>
-          <w:sz w:val="20"/>
-          <w:lang w:eastAsia="en-US"/>
-        </w:rPr>
-      </w:pPr>
-      <w:r>
-        <w:rPr>
           <w:i/>
           <w:sz w:val="14"/>
         </w:rPr>
-        <w:t xml:space="preserve">Table 12: </w:t>
+      </w:pPr>
+      <w:r>
+        <w:rPr>
+          <w:i/>
+          <w:sz w:val="14"/>
+        </w:rPr>
+        <w:t>Table 2</w:t>
+      </w:r>
+      <w:r>
+        <w:rPr>
+          <w:i/>
+          <w:sz w:val="14"/>
+        </w:rPr>
+        <w:t>0</w:t>
+      </w:r>
+      <w:r>
+        <w:rPr>
+          <w:i/>
+          <w:sz w:val="14"/>
+        </w:rPr>
+        <w:t xml:space="preserve">: </w:t>
       </w:r>
       <w:r>
         <w:rPr>
@@ -23563,25 +23665,17 @@
         <w:ind w:left="0"/>
         <w:jc w:val="left"/>
         <w:rPr>
-          <w:rFonts w:asciiTheme="minorHAnsi" w:eastAsia="Perpetua" w:hAnsiTheme="minorHAnsi" w:cstheme="minorHAnsi"/>
-          <w:color w:val="000000"/>
-          <w:sz w:val="20"/>
-          <w:lang w:eastAsia="en-US"/>
-        </w:rPr>
-      </w:pPr>
-    </w:p>
-    <w:p>
-      <w:pPr>
-        <w:spacing w:after="0" w:line="240" w:lineRule="auto"/>
-        <w:ind w:left="0"/>
-        <w:jc w:val="left"/>
-        <w:rPr>
-          <w:rFonts w:asciiTheme="minorHAnsi" w:eastAsia="Perpetua" w:hAnsiTheme="minorHAnsi" w:cstheme="minorHAnsi"/>
-          <w:color w:val="000000"/>
-          <w:sz w:val="20"/>
-          <w:lang w:eastAsia="en-US"/>
-        </w:rPr>
-      </w:pPr>
+          <w:i/>
+          <w:sz w:val="14"/>
+        </w:rPr>
+      </w:pPr>
+      <w:r>
+        <w:rPr>
+          <w:i/>
+          <w:sz w:val="14"/>
+        </w:rPr>
+        <w:br w:type="page"/>
+      </w:r>
     </w:p>
     <w:p>
       <w:pPr>
@@ -23593,7 +23687,7 @@
           <w:szCs w:val="20"/>
         </w:rPr>
       </w:pPr>
-      <w:bookmarkStart w:id="26" w:name="_Toc525568923"/>
+      <w:bookmarkStart w:id="26" w:name="_Toc525646084"/>
       <w:r>
         <w:rPr>
           <w:rFonts w:eastAsia="Calibri"/>
@@ -23624,17 +23718,6 @@
         <w:t>Incorrect Permission Assignment for Critical Resource</w:t>
       </w:r>
       <w:bookmarkEnd w:id="26"/>
-    </w:p>
-    <w:p>
-      <w:pPr>
-        <w:pStyle w:val="BodyContent"/>
-        <w:ind w:right="657"/>
-        <w:rPr>
-          <w:rFonts w:asciiTheme="minorHAnsi" w:hAnsiTheme="minorHAnsi" w:cstheme="minorHAnsi"/>
-          <w:sz w:val="20"/>
-          <w:szCs w:val="20"/>
-        </w:rPr>
-      </w:pPr>
     </w:p>
     <w:p>
       <w:pPr>
@@ -24294,7 +24377,21 @@
           <w:i/>
           <w:sz w:val="14"/>
         </w:rPr>
-        <w:t xml:space="preserve">Table 12: </w:t>
+        <w:t xml:space="preserve">Table </w:t>
+      </w:r>
+      <w:r>
+        <w:rPr>
+          <w:i/>
+          <w:sz w:val="14"/>
+        </w:rPr>
+        <w:t>21</w:t>
+      </w:r>
+      <w:r>
+        <w:rPr>
+          <w:i/>
+          <w:sz w:val="14"/>
+        </w:rPr>
+        <w:t xml:space="preserve">: </w:t>
       </w:r>
       <w:r>
         <w:rPr>
@@ -24339,7 +24436,7 @@
           <w:szCs w:val="20"/>
         </w:rPr>
       </w:pPr>
-      <w:bookmarkStart w:id="27" w:name="_Toc525568924"/>
+      <w:bookmarkStart w:id="27" w:name="_Toc525646085"/>
       <w:r>
         <w:rPr>
           <w:rFonts w:eastAsia="Calibri"/>
@@ -24369,17 +24466,6 @@
         <w:t>Use of a One-Way Hash without a Salt</w:t>
       </w:r>
       <w:bookmarkEnd w:id="27"/>
-    </w:p>
-    <w:p>
-      <w:pPr>
-        <w:pStyle w:val="BodyContent"/>
-        <w:ind w:right="657"/>
-        <w:rPr>
-          <w:rFonts w:asciiTheme="minorHAnsi" w:hAnsiTheme="minorHAnsi" w:cstheme="minorHAnsi"/>
-          <w:sz w:val="20"/>
-          <w:szCs w:val="20"/>
-        </w:rPr>
-      </w:pPr>
     </w:p>
     <w:p>
       <w:pPr>
@@ -25037,7 +25123,21 @@
           <w:i/>
           <w:sz w:val="14"/>
         </w:rPr>
-        <w:t xml:space="preserve">Table 12: </w:t>
+        <w:t>Table 2</w:t>
+      </w:r>
+      <w:r>
+        <w:rPr>
+          <w:i/>
+          <w:sz w:val="14"/>
+        </w:rPr>
+        <w:t>2</w:t>
+      </w:r>
+      <w:r>
+        <w:rPr>
+          <w:i/>
+          <w:sz w:val="14"/>
+        </w:rPr>
+        <w:t xml:space="preserve">: </w:t>
       </w:r>
       <w:r>
         <w:rPr>
@@ -25097,7 +25197,7 @@
           <w:lang w:val="en-US"/>
         </w:rPr>
       </w:pPr>
-      <w:bookmarkStart w:id="28" w:name="_Toc525568925"/>
+      <w:bookmarkStart w:id="28" w:name="_Toc525646086"/>
       <w:r>
         <w:rPr>
           <w:rFonts w:eastAsia="Calibri"/>
@@ -25134,17 +25234,6 @@
         <w:t>Use of Hard-coded Credentials</w:t>
       </w:r>
       <w:bookmarkEnd w:id="28"/>
-    </w:p>
-    <w:p>
-      <w:pPr>
-        <w:pStyle w:val="BodyContent"/>
-        <w:ind w:right="657"/>
-        <w:rPr>
-          <w:rFonts w:asciiTheme="minorHAnsi" w:hAnsiTheme="minorHAnsi" w:cstheme="minorHAnsi"/>
-          <w:sz w:val="20"/>
-          <w:szCs w:val="20"/>
-        </w:rPr>
-      </w:pPr>
     </w:p>
     <w:p>
       <w:pPr>
@@ -25783,39 +25872,69 @@
         <w:ind w:left="0"/>
         <w:jc w:val="left"/>
         <w:rPr>
-          <w:rFonts w:asciiTheme="minorHAnsi" w:eastAsia="Perpetua" w:hAnsiTheme="minorHAnsi" w:cstheme="minorHAnsi"/>
-          <w:color w:val="000000"/>
-          <w:sz w:val="20"/>
-          <w:lang w:eastAsia="en-US"/>
-        </w:rPr>
-      </w:pPr>
-      <w:r>
-        <w:rPr>
           <w:i/>
           <w:sz w:val="14"/>
         </w:rPr>
-        <w:t xml:space="preserve">Table 12: </w:t>
-      </w:r>
+      </w:pPr>
       <w:r>
         <w:rPr>
           <w:i/>
           <w:sz w:val="14"/>
         </w:rPr>
-        <w:t>CWE-</w:t>
+        <w:t>Table 2</w:t>
       </w:r>
       <w:r>
         <w:rPr>
           <w:i/>
           <w:sz w:val="14"/>
         </w:rPr>
-        <w:t>798</w:t>
+        <w:t>3</w:t>
       </w:r>
       <w:r>
         <w:rPr>
           <w:i/>
           <w:sz w:val="14"/>
         </w:rPr>
+        <w:t xml:space="preserve">: </w:t>
+      </w:r>
+      <w:r>
+        <w:rPr>
+          <w:i/>
+          <w:sz w:val="14"/>
+        </w:rPr>
+        <w:t>CWE-</w:t>
+      </w:r>
+      <w:r>
+        <w:rPr>
+          <w:i/>
+          <w:sz w:val="14"/>
+        </w:rPr>
+        <w:t>798</w:t>
+      </w:r>
+      <w:r>
+        <w:rPr>
+          <w:i/>
+          <w:sz w:val="14"/>
+        </w:rPr>
         <w:t xml:space="preserve"> violations</w:t>
+      </w:r>
+    </w:p>
+    <w:p>
+      <w:pPr>
+        <w:spacing w:after="0" w:line="240" w:lineRule="auto"/>
+        <w:ind w:left="0"/>
+        <w:jc w:val="left"/>
+        <w:rPr>
+          <w:i/>
+          <w:sz w:val="14"/>
+        </w:rPr>
+      </w:pPr>
+      <w:r>
+        <w:rPr>
+          <w:i/>
+          <w:sz w:val="14"/>
+        </w:rPr>
+        <w:br w:type="page"/>
       </w:r>
     </w:p>
     <w:p>
@@ -25828,7 +25947,7 @@
           <w:szCs w:val="20"/>
         </w:rPr>
       </w:pPr>
-      <w:bookmarkStart w:id="29" w:name="_Toc525568926"/>
+      <w:bookmarkStart w:id="29" w:name="_Toc525646087"/>
       <w:r>
         <w:rPr>
           <w:rFonts w:eastAsia="Calibri"/>
@@ -26529,7 +26648,21 @@
           <w:i/>
           <w:sz w:val="14"/>
         </w:rPr>
-        <w:t xml:space="preserve">Table 12: </w:t>
+        <w:t>Table 2</w:t>
+      </w:r>
+      <w:r>
+        <w:rPr>
+          <w:i/>
+          <w:sz w:val="14"/>
+        </w:rPr>
+        <w:t>4</w:t>
+      </w:r>
+      <w:r>
+        <w:rPr>
+          <w:i/>
+          <w:sz w:val="14"/>
+        </w:rPr>
+        <w:t xml:space="preserve">: </w:t>
       </w:r>
       <w:r>
         <w:rPr>
@@ -26574,7 +26707,7 @@
           <w:lang w:val="en-US"/>
         </w:rPr>
       </w:pPr>
-      <w:bookmarkStart w:id="30" w:name="_Toc525568927"/>
+      <w:bookmarkStart w:id="30" w:name="_Toc525646088"/>
       <w:r>
         <w:rPr>
           <w:rFonts w:eastAsia="Calibri"/>
@@ -26611,17 +26744,6 @@
         <w:t>Inclusion of Functionality from Untrusted Control Sphere</w:t>
       </w:r>
       <w:bookmarkEnd w:id="30"/>
-    </w:p>
-    <w:p>
-      <w:pPr>
-        <w:pStyle w:val="BodyContent"/>
-        <w:ind w:right="657"/>
-        <w:rPr>
-          <w:rFonts w:asciiTheme="minorHAnsi" w:hAnsiTheme="minorHAnsi" w:cstheme="minorHAnsi"/>
-          <w:sz w:val="20"/>
-          <w:szCs w:val="20"/>
-        </w:rPr>
-      </w:pPr>
     </w:p>
     <w:p>
       <w:pPr>
@@ -27281,7 +27403,21 @@
           <w:i/>
           <w:sz w:val="14"/>
         </w:rPr>
-        <w:t xml:space="preserve">Table 12: </w:t>
+        <w:t>Table 2</w:t>
+      </w:r>
+      <w:r>
+        <w:rPr>
+          <w:i/>
+          <w:sz w:val="14"/>
+        </w:rPr>
+        <w:t>5</w:t>
+      </w:r>
+      <w:r>
+        <w:rPr>
+          <w:i/>
+          <w:sz w:val="14"/>
+        </w:rPr>
+        <w:t xml:space="preserve">: </w:t>
       </w:r>
       <w:r>
         <w:rPr>
@@ -27326,7 +27462,7 @@
           <w:szCs w:val="20"/>
         </w:rPr>
       </w:pPr>
-      <w:bookmarkStart w:id="31" w:name="_Toc525568928"/>
+      <w:bookmarkStart w:id="31" w:name="_Toc525646089"/>
       <w:r>
         <w:rPr>
           <w:rFonts w:eastAsia="Calibri"/>
@@ -27992,7 +28128,21 @@
           <w:i/>
           <w:sz w:val="14"/>
         </w:rPr>
-        <w:t xml:space="preserve">Table 12: </w:t>
+        <w:t>Table 2</w:t>
+      </w:r>
+      <w:r>
+        <w:rPr>
+          <w:i/>
+          <w:sz w:val="14"/>
+        </w:rPr>
+        <w:t>6</w:t>
+      </w:r>
+      <w:r>
+        <w:rPr>
+          <w:i/>
+          <w:sz w:val="14"/>
+        </w:rPr>
+        <w:t xml:space="preserve">: </w:t>
       </w:r>
       <w:r>
         <w:rPr>
@@ -28037,7 +28187,7 @@
           <w:szCs w:val="20"/>
         </w:rPr>
       </w:pPr>
-      <w:bookmarkStart w:id="32" w:name="_Toc525568929"/>
+      <w:bookmarkStart w:id="32" w:name="_Toc525646090"/>
       <w:r>
         <w:rPr>
           <w:rFonts w:eastAsia="Calibri"/>
@@ -28727,7 +28877,21 @@
           <w:i/>
           <w:sz w:val="14"/>
         </w:rPr>
-        <w:t xml:space="preserve">Table 12: </w:t>
+        <w:t>Table 2</w:t>
+      </w:r>
+      <w:r>
+        <w:rPr>
+          <w:i/>
+          <w:sz w:val="14"/>
+        </w:rPr>
+        <w:t>7</w:t>
+      </w:r>
+      <w:r>
+        <w:rPr>
+          <w:i/>
+          <w:sz w:val="14"/>
+        </w:rPr>
+        <w:t xml:space="preserve">: </w:t>
       </w:r>
       <w:r>
         <w:rPr>
@@ -28773,7 +28937,7 @@
         <w:pStyle w:val="Heading1"/>
         <w:ind w:right="657"/>
       </w:pPr>
-      <w:bookmarkStart w:id="33" w:name="_Toc525568930"/>
+      <w:bookmarkStart w:id="33" w:name="_Toc525646091"/>
       <w:r>
         <w:lastRenderedPageBreak/>
         <w:t>A</w:t>
@@ -28795,7 +28959,7 @@
           <w:lang w:val="en-US"/>
         </w:rPr>
       </w:pPr>
-      <w:bookmarkStart w:id="34" w:name="_Toc525568931"/>
+      <w:bookmarkStart w:id="34" w:name="_Toc525646092"/>
       <w:r>
         <w:rPr>
           <w:lang w:val="en-US"/>
@@ -28839,7 +29003,7 @@
         <w:spacing w:after="0"/>
         <w:ind w:left="540" w:right="657" w:hanging="540"/>
       </w:pPr>
-      <w:bookmarkStart w:id="35" w:name="_Toc525568932"/>
+      <w:bookmarkStart w:id="35" w:name="_Toc525646093"/>
       <w:r>
         <w:rPr>
           <w:lang w:val="en-US"/>
@@ -29208,42 +29372,6 @@
     <w:pPr>
       <w:pStyle w:val="Header"/>
     </w:pPr>
-    <w:r>
-      <w:rPr>
-        <w:noProof/>
-      </w:rPr>
-      <w:pict w14:anchorId="51ED8B28">
-        <v:shapetype id="_x0000_t136" coordsize="21600,21600" o:spt="136" adj="10800" path="m@7,l@8,m@5,21600l@6,21600e">
-          <v:formulas>
-            <v:f eqn="sum #0 0 10800"/>
-            <v:f eqn="prod #0 2 1"/>
-            <v:f eqn="sum 21600 0 @1"/>
-            <v:f eqn="sum 0 0 @2"/>
-            <v:f eqn="sum 21600 0 @3"/>
-            <v:f eqn="if @0 @3 0"/>
-            <v:f eqn="if @0 21600 @1"/>
-            <v:f eqn="if @0 0 @2"/>
-            <v:f eqn="if @0 @4 21600"/>
-            <v:f eqn="mid @5 @6"/>
-            <v:f eqn="mid @8 @5"/>
-            <v:f eqn="mid @7 @8"/>
-            <v:f eqn="mid @6 @7"/>
-            <v:f eqn="sum @6 0 @5"/>
-          </v:formulas>
-          <v:path textpathok="t" o:connecttype="custom" o:connectlocs="@9,0;@10,10800;@11,21600;@12,10800" o:connectangles="270,180,90,0"/>
-          <v:textpath on="t" fitshape="t"/>
-          <v:handles>
-            <v:h position="#0,bottomRight" xrange="6629,14971"/>
-          </v:handles>
-          <o:lock v:ext="edit" text="t" shapetype="t"/>
-        </v:shapetype>
-        <v:shape id="PowerPlusWaterMarkObject1111693751" o:spid="_x0000_s2053" type="#_x0000_t136" style="position:absolute;left:0;text-align:left;margin-left:0;margin-top:0;width:649.7pt;height:49.95pt;rotation:315;z-index:-251655168;mso-position-horizontal:center;mso-position-horizontal-relative:margin;mso-position-vertical:center;mso-position-vertical-relative:margin" o:allowincell="f" fillcolor="silver" stroked="f">
-          <v:fill opacity=".5"/>
-          <v:textpath style="font-family:&quot;Verdana&quot;;font-size:1pt" string="Sample assessment report"/>
-          <w10:wrap anchorx="margin" anchory="margin"/>
-        </v:shape>
-      </w:pict>
-    </w:r>
   </w:p>
 </w:hdr>
 </file>
@@ -29261,43 +29389,6 @@
         <w:szCs w:val="24"/>
       </w:rPr>
     </w:pPr>
-    <w:r>
-      <w:rPr>
-        <w:noProof/>
-        <w:lang w:val="fr-FR"/>
-      </w:rPr>
-      <w:pict w14:anchorId="21005A38">
-        <v:shapetype id="_x0000_t136" coordsize="21600,21600" o:spt="136" adj="10800" path="m@7,l@8,m@5,21600l@6,21600e">
-          <v:formulas>
-            <v:f eqn="sum #0 0 10800"/>
-            <v:f eqn="prod #0 2 1"/>
-            <v:f eqn="sum 21600 0 @1"/>
-            <v:f eqn="sum 0 0 @2"/>
-            <v:f eqn="sum 21600 0 @3"/>
-            <v:f eqn="if @0 @3 0"/>
-            <v:f eqn="if @0 21600 @1"/>
-            <v:f eqn="if @0 0 @2"/>
-            <v:f eqn="if @0 @4 21600"/>
-            <v:f eqn="mid @5 @6"/>
-            <v:f eqn="mid @8 @5"/>
-            <v:f eqn="mid @7 @8"/>
-            <v:f eqn="mid @6 @7"/>
-            <v:f eqn="sum @6 0 @5"/>
-          </v:formulas>
-          <v:path textpathok="t" o:connecttype="custom" o:connectlocs="@9,0;@10,10800;@11,21600;@12,10800" o:connectangles="270,180,90,0"/>
-          <v:textpath on="t" fitshape="t"/>
-          <v:handles>
-            <v:h position="#0,bottomRight" xrange="6629,14971"/>
-          </v:handles>
-          <o:lock v:ext="edit" text="t" shapetype="t"/>
-        </v:shapetype>
-        <v:shape id="PowerPlusWaterMarkObject1111693752" o:spid="_x0000_s2054" type="#_x0000_t136" style="position:absolute;left:0;text-align:left;margin-left:0;margin-top:0;width:649.7pt;height:49.95pt;rotation:315;z-index:-251653120;mso-position-horizontal:center;mso-position-horizontal-relative:margin;mso-position-vertical:center;mso-position-vertical-relative:margin" o:allowincell="f" fillcolor="silver" stroked="f">
-          <v:fill opacity=".5"/>
-          <v:textpath style="font-family:&quot;Verdana&quot;;font-size:1pt" string="Sample assessment report"/>
-          <w10:wrap anchorx="margin" anchory="margin"/>
-        </v:shape>
-      </w:pict>
-    </w:r>
     <w:r>
       <w:rPr>
         <w:rFonts w:asciiTheme="majorHAnsi" w:hAnsiTheme="majorHAnsi"/>
@@ -29324,42 +29415,6 @@
       <w:ind w:left="0"/>
       <w:jc w:val="both"/>
     </w:pPr>
-    <w:r>
-      <w:rPr>
-        <w:noProof/>
-      </w:rPr>
-      <w:pict w14:anchorId="34121029">
-        <v:shapetype id="_x0000_t136" coordsize="21600,21600" o:spt="136" adj="10800" path="m@7,l@8,m@5,21600l@6,21600e">
-          <v:formulas>
-            <v:f eqn="sum #0 0 10800"/>
-            <v:f eqn="prod #0 2 1"/>
-            <v:f eqn="sum 21600 0 @1"/>
-            <v:f eqn="sum 0 0 @2"/>
-            <v:f eqn="sum 21600 0 @3"/>
-            <v:f eqn="if @0 @3 0"/>
-            <v:f eqn="if @0 21600 @1"/>
-            <v:f eqn="if @0 0 @2"/>
-            <v:f eqn="if @0 @4 21600"/>
-            <v:f eqn="mid @5 @6"/>
-            <v:f eqn="mid @8 @5"/>
-            <v:f eqn="mid @7 @8"/>
-            <v:f eqn="mid @6 @7"/>
-            <v:f eqn="sum @6 0 @5"/>
-          </v:formulas>
-          <v:path textpathok="t" o:connecttype="custom" o:connectlocs="@9,0;@10,10800;@11,21600;@12,10800" o:connectangles="270,180,90,0"/>
-          <v:textpath on="t" fitshape="t"/>
-          <v:handles>
-            <v:h position="#0,bottomRight" xrange="6629,14971"/>
-          </v:handles>
-          <o:lock v:ext="edit" text="t" shapetype="t"/>
-        </v:shapetype>
-        <v:shape id="PowerPlusWaterMarkObject1111693750" o:spid="_x0000_s2052" type="#_x0000_t136" style="position:absolute;left:0;text-align:left;margin-left:0;margin-top:0;width:649.7pt;height:49.95pt;rotation:315;z-index:-251657216;mso-position-horizontal:center;mso-position-horizontal-relative:margin;mso-position-vertical:center;mso-position-vertical-relative:margin" o:allowincell="f" fillcolor="silver" stroked="f">
-          <v:fill opacity=".5"/>
-          <v:textpath style="font-family:&quot;Verdana&quot;;font-size:1pt" string="Sample assessment report"/>
-          <w10:wrap anchorx="margin" anchory="margin"/>
-        </v:shape>
-      </w:pict>
-    </w:r>
   </w:p>
 </w:hdr>
 </file>
@@ -36482,7 +36537,7 @@
 </file>
 
 <file path=customXml/itemProps2.xml><?xml version="1.0" encoding="utf-8"?>
-<ds:datastoreItem xmlns:ds="http://schemas.openxmlformats.org/officeDocument/2006/customXml" ds:itemID="{EDEACADA-3C2B-46A3-BEDA-ADA7D45C0611}">
+<ds:datastoreItem xmlns:ds="http://schemas.openxmlformats.org/officeDocument/2006/customXml" ds:itemID="{582D12C2-6728-4DA2-BC0C-503E778AF227}">
   <ds:schemaRefs>
     <ds:schemaRef ds:uri="http://schemas.openxmlformats.org/officeDocument/2006/bibliography"/>
   </ds:schemaRefs>

</xml_diff>

<commit_message>
REPORTGEN-411 : update report template on CWE-Top25
</commit_message>
<xml_diff>
--- a/CastReporting.Reporting/TemplatesFiles/CWE - Top 25 - Summary.docx
+++ b/CastReporting.Reporting/TemplatesFiles/CWE - Top 25 - Summary.docx
@@ -9402,7 +9402,7 @@
         <w:tblW w:w="9000" w:type="dxa"/>
         <w:tblLayout w:type="fixed"/>
         <w:tblLook w:val="04A0" w:firstRow="1" w:lastRow="0" w:firstColumn="1" w:lastColumn="0" w:noHBand="0" w:noVBand="1"/>
-        <w:tblDescription w:val="TABLE;RULES_LIST_STATISTICS_RATIO;METRICS=CWE-2011-Top25"/>
+        <w:tblDescription w:val="TABLE;QUALITY_STANDARDS_EVOLUTION;STD=CWE-2011-Top25"/>
       </w:tblPr>
       <w:tblGrid>
         <w:gridCol w:w="4675"/>
@@ -9434,7 +9434,7 @@
               <w:rPr>
                 <w:rFonts w:ascii="Open Sans" w:hAnsi="Open Sans" w:cs="Open Sans"/>
               </w:rPr>
-              <w:t>Rules</w:t>
+              <w:t>CWE-2011-Top25</w:t>
             </w:r>
           </w:p>
         </w:tc>
@@ -9536,7 +9536,7 @@
                 <w:rFonts w:ascii="Open Sans" w:hAnsi="Open Sans" w:cs="Open Sans"/>
                 <w:b w:val="0"/>
               </w:rPr>
-              <w:t>Rule 1</w:t>
+              <w:t>CWE-22</w:t>
             </w:r>
           </w:p>
         </w:tc>
@@ -9626,7 +9626,7 @@
                 <w:rFonts w:ascii="Open Sans" w:hAnsi="Open Sans" w:cs="Open Sans"/>
                 <w:b w:val="0"/>
               </w:rPr>
-              <w:t>Rule 2</w:t>
+              <w:t>CWE-78</w:t>
             </w:r>
           </w:p>
         </w:tc>
@@ -9716,7 +9716,7 @@
                 <w:rFonts w:ascii="Open Sans" w:hAnsi="Open Sans" w:cs="Open Sans"/>
                 <w:b w:val="0"/>
               </w:rPr>
-              <w:t>Rule 3</w:t>
+              <w:t>CWE-79</w:t>
             </w:r>
           </w:p>
         </w:tc>
@@ -9806,7 +9806,7 @@
                 <w:rFonts w:ascii="Open Sans" w:hAnsi="Open Sans" w:cs="Open Sans"/>
                 <w:b w:val="0"/>
               </w:rPr>
-              <w:t>Rule 4</w:t>
+              <w:t>CWE-89</w:t>
             </w:r>
           </w:p>
         </w:tc>
@@ -9896,8 +9896,10 @@
                 <w:rFonts w:ascii="Open Sans" w:hAnsi="Open Sans" w:cs="Open Sans"/>
                 <w:b w:val="0"/>
               </w:rPr>
-              <w:t>Rule 5</w:t>
-            </w:r>
+              <w:t>CWE-…</w:t>
+            </w:r>
+            <w:bookmarkStart w:id="7" w:name="_GoBack"/>
+            <w:bookmarkEnd w:id="7"/>
           </w:p>
         </w:tc>
         <w:tc>
@@ -10095,7 +10097,7 @@
           <w:rFonts w:eastAsia="Calibri"/>
         </w:rPr>
       </w:pPr>
-      <w:bookmarkStart w:id="7" w:name="_Toc525646066"/>
+      <w:bookmarkStart w:id="8" w:name="_Toc525646066"/>
       <w:r>
         <w:rPr>
           <w:rFonts w:eastAsia="Calibri"/>
@@ -10125,7 +10127,7 @@
         </w:rPr>
         <w:t>Improper Limitation of a Pathname to a Restricted Directory ('Path Traversal')</w:t>
       </w:r>
-      <w:bookmarkEnd w:id="7"/>
+      <w:bookmarkEnd w:id="8"/>
     </w:p>
     <w:p>
       <w:pPr>
@@ -10928,7 +10930,7 @@
           <w:szCs w:val="20"/>
         </w:rPr>
       </w:pPr>
-      <w:bookmarkStart w:id="8" w:name="_Toc525646067"/>
+      <w:bookmarkStart w:id="9" w:name="_Toc525646067"/>
       <w:r>
         <w:rPr>
           <w:rFonts w:eastAsia="Calibri"/>
@@ -10957,7 +10959,7 @@
         </w:rPr>
         <w:t>Improper Neutralization of Special Elements used in an OS Command ('OS Command Injection')</w:t>
       </w:r>
-      <w:bookmarkEnd w:id="8"/>
+      <w:bookmarkEnd w:id="9"/>
     </w:p>
     <w:p>
       <w:pPr>
@@ -11658,7 +11660,7 @@
           <w:rFonts w:eastAsia="Calibri"/>
         </w:rPr>
       </w:pPr>
-      <w:bookmarkStart w:id="9" w:name="_Toc525646068"/>
+      <w:bookmarkStart w:id="10" w:name="_Toc525646068"/>
       <w:r>
         <w:rPr>
           <w:rFonts w:eastAsia="Calibri"/>
@@ -11687,7 +11689,7 @@
         </w:rPr>
         <w:t>Improper Neutralization of Input During Web Page Generation ('Cross-site Scripting')</w:t>
       </w:r>
-      <w:bookmarkEnd w:id="9"/>
+      <w:bookmarkEnd w:id="10"/>
     </w:p>
     <w:p>
       <w:pPr>
@@ -12412,7 +12414,7 @@
           <w:rFonts w:eastAsia="Calibri"/>
         </w:rPr>
       </w:pPr>
-      <w:bookmarkStart w:id="10" w:name="_Toc525646069"/>
+      <w:bookmarkStart w:id="11" w:name="_Toc525646069"/>
       <w:r>
         <w:rPr>
           <w:rFonts w:eastAsia="Calibri"/>
@@ -12442,7 +12444,7 @@
         </w:rPr>
         <w:t>Improper Neutralization of Special Elements used in an SQL Command ('SQL Injection')</w:t>
       </w:r>
-      <w:bookmarkEnd w:id="10"/>
+      <w:bookmarkEnd w:id="11"/>
     </w:p>
     <w:p>
       <w:pPr>
@@ -13158,7 +13160,7 @@
           <w:rFonts w:eastAsia="Calibri"/>
         </w:rPr>
       </w:pPr>
-      <w:bookmarkStart w:id="11" w:name="_Toc525646070"/>
+      <w:bookmarkStart w:id="12" w:name="_Toc525646070"/>
       <w:r>
         <w:rPr>
           <w:rFonts w:eastAsia="Calibri"/>
@@ -13194,7 +13196,7 @@
         </w:rPr>
         <w:t>Buffer Copy without Checking Size of Input ('Classic Buffer Overflow')</w:t>
       </w:r>
-      <w:bookmarkEnd w:id="11"/>
+      <w:bookmarkEnd w:id="12"/>
     </w:p>
     <w:p>
       <w:pPr>
@@ -13904,7 +13906,7 @@
           <w:szCs w:val="20"/>
         </w:rPr>
       </w:pPr>
-      <w:bookmarkStart w:id="12" w:name="_Toc525646071"/>
+      <w:bookmarkStart w:id="13" w:name="_Toc525646071"/>
       <w:r>
         <w:rPr>
           <w:rFonts w:eastAsia="Calibri"/>
@@ -13933,7 +13935,7 @@
         </w:rPr>
         <w:t>Incorrect Calculation of Buffer Size</w:t>
       </w:r>
-      <w:bookmarkEnd w:id="12"/>
+      <w:bookmarkEnd w:id="13"/>
     </w:p>
     <w:p>
       <w:pPr>
@@ -14657,7 +14659,7 @@
           <w:szCs w:val="20"/>
         </w:rPr>
       </w:pPr>
-      <w:bookmarkStart w:id="13" w:name="_Toc525646072"/>
+      <w:bookmarkStart w:id="14" w:name="_Toc525646072"/>
       <w:r>
         <w:rPr>
           <w:rFonts w:eastAsia="Calibri"/>
@@ -14694,7 +14696,7 @@
         </w:rPr>
         <w:t>Use of Externally-Controlled Format String</w:t>
       </w:r>
-      <w:bookmarkEnd w:id="13"/>
+      <w:bookmarkEnd w:id="14"/>
     </w:p>
     <w:p>
       <w:pPr>
@@ -15409,7 +15411,7 @@
           <w:szCs w:val="20"/>
         </w:rPr>
       </w:pPr>
-      <w:bookmarkStart w:id="14" w:name="_Toc525646073"/>
+      <w:bookmarkStart w:id="15" w:name="_Toc525646073"/>
       <w:r>
         <w:rPr>
           <w:rFonts w:eastAsia="Calibri"/>
@@ -15445,7 +15447,7 @@
         </w:rPr>
         <w:t>Integer Overflow or Wraparound</w:t>
       </w:r>
-      <w:bookmarkEnd w:id="14"/>
+      <w:bookmarkEnd w:id="15"/>
     </w:p>
     <w:p>
       <w:pPr>
@@ -16153,7 +16155,7 @@
           <w:szCs w:val="20"/>
         </w:rPr>
       </w:pPr>
-      <w:bookmarkStart w:id="15" w:name="_Toc525646074"/>
+      <w:bookmarkStart w:id="16" w:name="_Toc525646074"/>
       <w:r>
         <w:rPr>
           <w:rFonts w:eastAsia="Calibri"/>
@@ -16182,7 +16184,7 @@
         </w:rPr>
         <w:t>Execution with Unnecessary Privileges</w:t>
       </w:r>
-      <w:bookmarkEnd w:id="15"/>
+      <w:bookmarkEnd w:id="16"/>
     </w:p>
     <w:p>
       <w:pPr>
@@ -16910,7 +16912,7 @@
           <w:szCs w:val="20"/>
         </w:rPr>
       </w:pPr>
-      <w:bookmarkStart w:id="16" w:name="_Toc525646075"/>
+      <w:bookmarkStart w:id="17" w:name="_Toc525646075"/>
       <w:r>
         <w:rPr>
           <w:rFonts w:eastAsia="Calibri"/>
@@ -16947,7 +16949,7 @@
         </w:rPr>
         <w:t>Missing Authentication for Critical Function</w:t>
       </w:r>
-      <w:bookmarkEnd w:id="16"/>
+      <w:bookmarkEnd w:id="17"/>
     </w:p>
     <w:p>
       <w:pPr>
@@ -17652,7 +17654,7 @@
           <w:szCs w:val="20"/>
         </w:rPr>
       </w:pPr>
-      <w:bookmarkStart w:id="17" w:name="_Toc525646076"/>
+      <w:bookmarkStart w:id="18" w:name="_Toc525646076"/>
       <w:r>
         <w:rPr>
           <w:rFonts w:eastAsia="Calibri"/>
@@ -17688,7 +17690,7 @@
         </w:rPr>
         <w:t>Improper Restriction of Excessive Authentication Attempts</w:t>
       </w:r>
-      <w:bookmarkEnd w:id="17"/>
+      <w:bookmarkEnd w:id="18"/>
     </w:p>
     <w:p>
       <w:pPr>
@@ -18409,7 +18411,7 @@
           <w:szCs w:val="20"/>
         </w:rPr>
       </w:pPr>
-      <w:bookmarkStart w:id="18" w:name="_Toc525646077"/>
+      <w:bookmarkStart w:id="19" w:name="_Toc525646077"/>
       <w:r>
         <w:rPr>
           <w:rFonts w:eastAsia="Calibri"/>
@@ -18445,7 +18447,7 @@
         </w:rPr>
         <w:t>Missing Encryption of Sensitive Data</w:t>
       </w:r>
-      <w:bookmarkEnd w:id="18"/>
+      <w:bookmarkEnd w:id="19"/>
     </w:p>
     <w:p>
       <w:pPr>
@@ -19173,7 +19175,7 @@
           <w:szCs w:val="20"/>
         </w:rPr>
       </w:pPr>
-      <w:bookmarkStart w:id="19" w:name="_Toc525646078"/>
+      <w:bookmarkStart w:id="20" w:name="_Toc525646078"/>
       <w:r>
         <w:rPr>
           <w:rFonts w:eastAsia="Calibri"/>
@@ -19210,7 +19212,7 @@
         </w:rPr>
         <w:t>Use of a Broken or Risky Cryptographic Algorithm</w:t>
       </w:r>
-      <w:bookmarkEnd w:id="19"/>
+      <w:bookmarkEnd w:id="20"/>
     </w:p>
     <w:p>
       <w:pPr>
@@ -19929,7 +19931,7 @@
           <w:szCs w:val="20"/>
         </w:rPr>
       </w:pPr>
-      <w:bookmarkStart w:id="20" w:name="_Toc525646079"/>
+      <w:bookmarkStart w:id="21" w:name="_Toc525646079"/>
       <w:r>
         <w:rPr>
           <w:rFonts w:eastAsia="Calibri"/>
@@ -19958,7 +19960,7 @@
         </w:rPr>
         <w:t>Cross-Site Request Forgery (CSRF)</w:t>
       </w:r>
-      <w:bookmarkEnd w:id="20"/>
+      <w:bookmarkEnd w:id="21"/>
     </w:p>
     <w:p>
       <w:pPr>
@@ -20677,7 +20679,7 @@
           <w:szCs w:val="20"/>
         </w:rPr>
       </w:pPr>
-      <w:bookmarkStart w:id="21" w:name="_Toc525646080"/>
+      <w:bookmarkStart w:id="22" w:name="_Toc525646080"/>
       <w:r>
         <w:rPr>
           <w:rFonts w:eastAsia="Calibri"/>
@@ -20706,7 +20708,7 @@
         </w:rPr>
         <w:t>Unrestricted Upload of File with Dangerous Type</w:t>
       </w:r>
-      <w:bookmarkEnd w:id="21"/>
+      <w:bookmarkEnd w:id="22"/>
     </w:p>
     <w:p>
       <w:pPr>
@@ -21430,7 +21432,7 @@
           <w:lang w:val="en-US"/>
         </w:rPr>
       </w:pPr>
-      <w:bookmarkStart w:id="22" w:name="_Toc525646081"/>
+      <w:bookmarkStart w:id="23" w:name="_Toc525646081"/>
       <w:r>
         <w:rPr>
           <w:rFonts w:eastAsia="Calibri"/>
@@ -21467,7 +21469,7 @@
         </w:rPr>
         <w:t>Download of Code Without Integrity Check</w:t>
       </w:r>
-      <w:bookmarkEnd w:id="22"/>
+      <w:bookmarkEnd w:id="23"/>
     </w:p>
     <w:p>
       <w:pPr>
@@ -22186,7 +22188,7 @@
           <w:szCs w:val="20"/>
         </w:rPr>
       </w:pPr>
-      <w:bookmarkStart w:id="23" w:name="_Toc525646082"/>
+      <w:bookmarkStart w:id="24" w:name="_Toc525646082"/>
       <w:r>
         <w:rPr>
           <w:rFonts w:eastAsia="Calibri"/>
@@ -22215,7 +22217,7 @@
         </w:rPr>
         <w:t>URL Redirection to Untrusted Site ('Open Redirect')</w:t>
       </w:r>
-      <w:bookmarkEnd w:id="23"/>
+      <w:bookmarkEnd w:id="24"/>
     </w:p>
     <w:p>
       <w:pPr>
@@ -22936,7 +22938,7 @@
           <w:szCs w:val="20"/>
         </w:rPr>
       </w:pPr>
-      <w:bookmarkStart w:id="24" w:name="_Toc525646083"/>
+      <w:bookmarkStart w:id="25" w:name="_Toc525646083"/>
       <w:r>
         <w:rPr>
           <w:rFonts w:eastAsia="Calibri"/>
@@ -22965,7 +22967,7 @@
         </w:rPr>
         <w:t>Use of Potentially Dangerous Function</w:t>
       </w:r>
-      <w:bookmarkEnd w:id="24"/>
+      <w:bookmarkEnd w:id="25"/>
     </w:p>
     <w:p>
       <w:pPr>
@@ -23689,7 +23691,7 @@
           <w:szCs w:val="20"/>
         </w:rPr>
       </w:pPr>
-      <w:bookmarkStart w:id="25" w:name="_Toc525646084"/>
+      <w:bookmarkStart w:id="26" w:name="_Toc525646084"/>
       <w:r>
         <w:rPr>
           <w:rFonts w:eastAsia="Calibri"/>
@@ -23719,7 +23721,7 @@
         </w:rPr>
         <w:t>Incorrect Permission Assignment for Critical Resource</w:t>
       </w:r>
-      <w:bookmarkEnd w:id="25"/>
+      <w:bookmarkEnd w:id="26"/>
     </w:p>
     <w:p>
       <w:pPr>
@@ -24438,7 +24440,7 @@
           <w:szCs w:val="20"/>
         </w:rPr>
       </w:pPr>
-      <w:bookmarkStart w:id="26" w:name="_Toc525646085"/>
+      <w:bookmarkStart w:id="27" w:name="_Toc525646085"/>
       <w:r>
         <w:rPr>
           <w:rFonts w:eastAsia="Calibri"/>
@@ -24467,7 +24469,7 @@
         </w:rPr>
         <w:t>Use of a One-Way Hash without a Salt</w:t>
       </w:r>
-      <w:bookmarkEnd w:id="26"/>
+      <w:bookmarkEnd w:id="27"/>
     </w:p>
     <w:p>
       <w:pPr>
@@ -25199,7 +25201,7 @@
           <w:lang w:val="en-US"/>
         </w:rPr>
       </w:pPr>
-      <w:bookmarkStart w:id="27" w:name="_Toc525646086"/>
+      <w:bookmarkStart w:id="28" w:name="_Toc525646086"/>
       <w:r>
         <w:rPr>
           <w:rFonts w:eastAsia="Calibri"/>
@@ -25235,7 +25237,7 @@
         </w:rPr>
         <w:t>Use of Hard-coded Credentials</w:t>
       </w:r>
-      <w:bookmarkEnd w:id="27"/>
+      <w:bookmarkEnd w:id="28"/>
     </w:p>
     <w:p>
       <w:pPr>
@@ -25949,7 +25951,7 @@
           <w:szCs w:val="20"/>
         </w:rPr>
       </w:pPr>
-      <w:bookmarkStart w:id="28" w:name="_Toc525646087"/>
+      <w:bookmarkStart w:id="29" w:name="_Toc525646087"/>
       <w:r>
         <w:rPr>
           <w:rFonts w:eastAsia="Calibri"/>
@@ -25979,7 +25981,7 @@
         </w:rPr>
         <w:t>Reliance on Untrusted Inputs in a Security Decision</w:t>
       </w:r>
-      <w:bookmarkEnd w:id="28"/>
+      <w:bookmarkEnd w:id="29"/>
     </w:p>
     <w:p>
       <w:pPr>
@@ -26709,7 +26711,7 @@
           <w:lang w:val="en-US"/>
         </w:rPr>
       </w:pPr>
-      <w:bookmarkStart w:id="29" w:name="_Toc525646088"/>
+      <w:bookmarkStart w:id="30" w:name="_Toc525646088"/>
       <w:r>
         <w:rPr>
           <w:rFonts w:eastAsia="Calibri"/>
@@ -26745,7 +26747,7 @@
         </w:rPr>
         <w:t>Inclusion of Functionality from Untrusted Control Sphere</w:t>
       </w:r>
-      <w:bookmarkEnd w:id="29"/>
+      <w:bookmarkEnd w:id="30"/>
     </w:p>
     <w:p>
       <w:pPr>
@@ -27464,7 +27466,7 @@
           <w:szCs w:val="20"/>
         </w:rPr>
       </w:pPr>
-      <w:bookmarkStart w:id="30" w:name="_Toc525646089"/>
+      <w:bookmarkStart w:id="31" w:name="_Toc525646089"/>
       <w:r>
         <w:rPr>
           <w:rFonts w:eastAsia="Calibri"/>
@@ -27472,7 +27474,7 @@
         </w:rPr>
         <w:t>CWE-862 – Missing Authorization</w:t>
       </w:r>
-      <w:bookmarkEnd w:id="30"/>
+      <w:bookmarkEnd w:id="31"/>
     </w:p>
     <w:p>
       <w:pPr>
@@ -28189,7 +28191,7 @@
           <w:szCs w:val="20"/>
         </w:rPr>
       </w:pPr>
-      <w:bookmarkStart w:id="31" w:name="_Toc525646090"/>
+      <w:bookmarkStart w:id="32" w:name="_Toc525646090"/>
       <w:r>
         <w:rPr>
           <w:rFonts w:eastAsia="Calibri"/>
@@ -28219,7 +28221,7 @@
         </w:rPr>
         <w:t>Incorrect Authorization</w:t>
       </w:r>
-      <w:bookmarkEnd w:id="31"/>
+      <w:bookmarkEnd w:id="32"/>
     </w:p>
     <w:p>
       <w:pPr>
@@ -28322,8 +28324,6 @@
               </w:rPr>
               <w:t>Rules</w:t>
             </w:r>
-            <w:bookmarkStart w:id="32" w:name="_GoBack"/>
-            <w:bookmarkEnd w:id="32"/>
           </w:p>
         </w:tc>
         <w:tc>
@@ -36557,7 +36557,7 @@
 </file>
 
 <file path=customXml/itemProps2.xml><?xml version="1.0" encoding="utf-8"?>
-<ds:datastoreItem xmlns:ds="http://schemas.openxmlformats.org/officeDocument/2006/customXml" ds:itemID="{5447471C-D4AF-43F2-9274-CA874F0B25AC}">
+<ds:datastoreItem xmlns:ds="http://schemas.openxmlformats.org/officeDocument/2006/customXml" ds:itemID="{FE83C2E2-E2E5-4DA9-979C-E98A98FF2920}">
   <ds:schemaRefs>
     <ds:schemaRef ds:uri="http://schemas.openxmlformats.org/officeDocument/2006/bibliography"/>
   </ds:schemaRefs>

</xml_diff>